<commit_message>
Fixed issues with title case at some places in job desc at each employer.
</commit_message>
<xml_diff>
--- a/docs/Resume-Vikram-Deshmukh.docx
+++ b/docs/Resume-Vikram-Deshmukh.docx
@@ -76,6 +76,7 @@
               <w:spacing w:line="240" w:lineRule="auto"/>
               <w:jc w:val="center"/>
             </w:pPr>
+            <w:proofErr w:type="spellStart"/>
             <w:r>
               <w:rPr>
                 <w:rFonts w:ascii="Droid Serif" w:eastAsia="Droid Serif" w:hAnsi="Droid Serif" w:cs="Droid Serif"/>
@@ -83,7 +84,17 @@
                 <w:color w:val="20124D"/>
                 <w:sz w:val="36"/>
               </w:rPr>
-              <w:t xml:space="preserve">Vikram </w:t>
+              <w:t>Vikram</w:t>
+            </w:r>
+            <w:proofErr w:type="spellEnd"/>
+            <w:r>
+              <w:rPr>
+                <w:rFonts w:ascii="Droid Serif" w:eastAsia="Droid Serif" w:hAnsi="Droid Serif" w:cs="Droid Serif"/>
+                <w:b/>
+                <w:color w:val="20124D"/>
+                <w:sz w:val="36"/>
+              </w:rPr>
+              <w:t xml:space="preserve"> </w:t>
             </w:r>
             <w:proofErr w:type="spellStart"/>
             <w:r>
@@ -441,7 +452,6 @@
         <w:widowControl w:val="0"/>
         <w:spacing w:line="240" w:lineRule="auto"/>
       </w:pPr>
-      <w:proofErr w:type="gramStart"/>
       <w:r>
         <w:rPr>
           <w:rFonts w:ascii="Verdana" w:eastAsia="Verdana" w:hAnsi="Verdana" w:cs="Verdana"/>
@@ -450,7 +460,6 @@
         </w:rPr>
         <w:t>Developing cross-browser, cross-platform Web Apps and Data Visualizations using macroeconomic data and HTML5, CSS3, jQuery, and D3.</w:t>
       </w:r>
-      <w:proofErr w:type="gramEnd"/>
     </w:p>
     <w:p>
       <w:pPr>
@@ -537,11 +546,12 @@
       </w:pPr>
       <w:r>
         <w:rPr>
-          <w:rFonts w:ascii="Verdana" w:eastAsia="Verdana" w:hAnsi="Verdana" w:cs="Verdana"/>
+          <w:rFonts w:ascii="Verdana" w:hAnsi="Verdana"/>
           <w:color w:val="20124D"/>
           <w:sz w:val="18"/>
-        </w:rPr>
-        <w:t>Worked with the on-site development team in building a clean energy setup monitoring Dashboard for Petra Solar (one of the industry leaders in solar-energy business in the US)</w:t>
+          <w:szCs w:val="18"/>
+        </w:rPr>
+        <w:t>Worked with the on-site development team in building a clean energy setup monitoring dashboard for Petra Solar (one of the industry leaders in solar-energy business in the US)</w:t>
       </w:r>
     </w:p>
     <w:p>
@@ -627,40 +637,34 @@
         <w:widowControl w:val="0"/>
         <w:spacing w:line="240" w:lineRule="auto"/>
       </w:pPr>
-      <w:proofErr w:type="gramStart"/>
-      <w:r>
-        <w:rPr>
-          <w:rFonts w:ascii="Verdana" w:eastAsia="Verdana" w:hAnsi="Verdana" w:cs="Verdana"/>
+      <w:r>
+        <w:rPr>
+          <w:rFonts w:ascii="Verdana" w:hAnsi="Verdana"/>
           <w:color w:val="20124D"/>
           <w:sz w:val="18"/>
-        </w:rPr>
-        <w:t xml:space="preserve">Developed Interactive Advertising-cum-marketing Tools </w:t>
-      </w:r>
-      <w:r>
-        <w:rPr>
-          <w:rFonts w:ascii="Verdana" w:eastAsia="Verdana" w:hAnsi="Verdana" w:cs="Verdana"/>
+          <w:szCs w:val="18"/>
+        </w:rPr>
+        <w:t xml:space="preserve">Developed Cubbuzz (an interactive advertising-cum-marketing tool with tracking capabilities for analytics) for AXA Equitable and ING Direct. I was awarded a certificate and TCS Gems for my </w:t>
+      </w:r>
+      <w:r>
+        <w:rPr>
+          <w:rFonts w:ascii="Verdana" w:hAnsi="Verdana"/>
           <w:color w:val="20124D"/>
           <w:sz w:val="18"/>
-        </w:rPr>
-        <w:t>with t</w:t>
-      </w:r>
-      <w:r>
-        <w:rPr>
-          <w:rFonts w:ascii="Verdana" w:eastAsia="Verdana" w:hAnsi="Verdana" w:cs="Verdana"/>
+          <w:szCs w:val="18"/>
+          <w:u w:val="single"/>
+        </w:rPr>
+        <w:t>‘outstanding contribution</w:t>
+      </w:r>
+      <w:r>
+        <w:rPr>
+          <w:rFonts w:ascii="Verdana" w:hAnsi="Verdana"/>
           <w:color w:val="20124D"/>
           <w:sz w:val="18"/>
-        </w:rPr>
-        <w:t>racking capabilities for a</w:t>
-      </w:r>
-      <w:r>
-        <w:rPr>
-          <w:rFonts w:ascii="Verdana" w:eastAsia="Verdana" w:hAnsi="Verdana" w:cs="Verdana"/>
-          <w:color w:val="20124D"/>
-          <w:sz w:val="18"/>
-        </w:rPr>
-        <w:t>nalytics for Connected Marketing Solutions group.</w:t>
-      </w:r>
-      <w:proofErr w:type="gramEnd"/>
+          <w:szCs w:val="18"/>
+        </w:rPr>
+        <w:t>’.</w:t>
+      </w:r>
     </w:p>
     <w:p>
       <w:pPr>
@@ -745,40 +749,44 @@
         <w:widowControl w:val="0"/>
         <w:spacing w:line="240" w:lineRule="auto"/>
       </w:pPr>
-      <w:proofErr w:type="gramStart"/>
-      <w:r>
-        <w:rPr>
-          <w:rFonts w:ascii="Verdana" w:eastAsia="Verdana" w:hAnsi="Verdana" w:cs="Verdana"/>
+      <w:r>
+        <w:rPr>
+          <w:rFonts w:ascii="Verdana" w:hAnsi="Verdana"/>
           <w:color w:val="20124D"/>
           <w:sz w:val="18"/>
-        </w:rPr>
-        <w:t>Developed</w:t>
-      </w:r>
-      <w:r>
-        <w:rPr>
-          <w:rFonts w:ascii="Verdana" w:eastAsia="Verdana" w:hAnsi="Verdana" w:cs="Verdana"/>
+          <w:szCs w:val="18"/>
+        </w:rPr>
+        <w:t>Developed indigenous</w:t>
+      </w:r>
+      <w:r>
+        <w:rPr>
+          <w:rFonts w:ascii="Verdana" w:hAnsi="Verdana"/>
           <w:color w:val="20124D"/>
           <w:sz w:val="18"/>
-        </w:rPr>
-        <w:t xml:space="preserve"> an</w:t>
-      </w:r>
-      <w:r>
-        <w:rPr>
-          <w:rFonts w:ascii="Verdana" w:eastAsia="Verdana" w:hAnsi="Verdana" w:cs="Verdana"/>
+          <w:szCs w:val="18"/>
+        </w:rPr>
+        <w:t xml:space="preserve"> trading and Portfolio Analytics application for Angel Broking (part of </w:t>
+      </w:r>
+      <w:proofErr w:type="spellStart"/>
+      <w:r>
+        <w:rPr>
+          <w:rFonts w:ascii="Verdana" w:hAnsi="Verdana"/>
           <w:color w:val="20124D"/>
           <w:sz w:val="18"/>
-        </w:rPr>
-        <w:t xml:space="preserve"> indigenous</w:t>
-      </w:r>
-      <w:r>
-        <w:rPr>
-          <w:rFonts w:ascii="Verdana" w:eastAsia="Verdana" w:hAnsi="Verdana" w:cs="Verdana"/>
+          <w:szCs w:val="18"/>
+        </w:rPr>
+        <w:t>AngelEye</w:t>
+      </w:r>
+      <w:proofErr w:type="spellEnd"/>
+      <w:r>
+        <w:rPr>
+          <w:rFonts w:ascii="Verdana" w:hAnsi="Verdana"/>
           <w:color w:val="20124D"/>
           <w:sz w:val="18"/>
-        </w:rPr>
-        <w:t xml:space="preserve"> trading and Portfolio Analytics application for a major broking firm in India.</w:t>
-      </w:r>
-      <w:proofErr w:type="gramEnd"/>
+          <w:szCs w:val="18"/>
+        </w:rPr>
+        <w:t>).</w:t>
+      </w:r>
     </w:p>
     <w:p>
       <w:pPr>
@@ -865,11 +873,20 @@
       </w:pPr>
       <w:r>
         <w:rPr>
+          <w:rFonts w:ascii="Verdana" w:hAnsi="Verdana"/>
+          <w:color w:val="20124D"/>
+          <w:sz w:val="18"/>
+          <w:szCs w:val="18"/>
+        </w:rPr>
+        <w:t>Developed a comprehensive Wealth Management Application (desktop and online) for the Company.</w:t>
+      </w:r>
+      <w:r>
+        <w:rPr>
           <w:rFonts w:ascii="Verdana" w:eastAsia="Verdana" w:hAnsi="Verdana" w:cs="Verdana"/>
           <w:color w:val="20124D"/>
           <w:sz w:val="18"/>
         </w:rPr>
-        <w:t xml:space="preserve">Developed a comprehensive Wealth Management Application (Desktop and online) for the Company. </w:t>
+        <w:t xml:space="preserve"> </w:t>
       </w:r>
     </w:p>
     <w:p>
@@ -952,80 +969,91 @@
     </w:tbl>
     <w:p>
       <w:pPr>
+        <w:spacing w:line="240" w:lineRule="auto"/>
+        <w:rPr>
+          <w:rFonts w:ascii="Times New Roman" w:eastAsia="Times New Roman" w:hAnsi="Times New Roman" w:cs="Times New Roman"/>
+          <w:color w:val="auto"/>
+          <w:sz w:val="24"/>
+          <w:szCs w:val="24"/>
+        </w:rPr>
+      </w:pPr>
+      <w:r>
+        <w:rPr>
+          <w:rFonts w:ascii="Verdana" w:eastAsia="Times New Roman" w:hAnsi="Verdana" w:cs="Times New Roman"/>
+          <w:color w:val="20124D"/>
+          <w:sz w:val="18"/>
+          <w:szCs w:val="18"/>
+        </w:rPr>
+        <w:t xml:space="preserve">Led a </w:t>
+      </w:r>
+      <w:r>
+        <w:rPr>
+          <w:rFonts w:ascii="Verdana" w:eastAsia="Times New Roman" w:hAnsi="Verdana" w:cs="Times New Roman"/>
+          <w:color w:val="20124D"/>
+          <w:sz w:val="18"/>
+          <w:szCs w:val="18"/>
+        </w:rPr>
+        <w:t>team (</w:t>
+      </w:r>
+      <w:r>
+        <w:rPr>
+          <w:rFonts w:ascii="Verdana" w:eastAsia="Times New Roman" w:hAnsi="Verdana" w:cs="Times New Roman"/>
+          <w:color w:val="20124D"/>
+          <w:sz w:val="18"/>
+          <w:szCs w:val="18"/>
+        </w:rPr>
+        <w:t xml:space="preserve">of 3 Programmers </w:t>
+      </w:r>
+      <w:r>
+        <w:rPr>
+          <w:rFonts w:ascii="Verdana" w:eastAsia="Times New Roman" w:hAnsi="Verdana" w:cs="Times New Roman"/>
+          <w:color w:val="20124D"/>
+          <w:sz w:val="18"/>
+          <w:szCs w:val="18"/>
+        </w:rPr>
+        <w:t>+ 1</w:t>
+      </w:r>
+      <w:r>
+        <w:rPr>
+          <w:rFonts w:ascii="Verdana" w:eastAsia="Times New Roman" w:hAnsi="Verdana" w:cs="Times New Roman"/>
+          <w:color w:val="20124D"/>
+          <w:sz w:val="18"/>
+          <w:szCs w:val="18"/>
+        </w:rPr>
+        <w:t xml:space="preserve"> tester) on a large-scale in-house project;</w:t>
+      </w:r>
+    </w:p>
+    <w:p>
+      <w:pPr>
         <w:widowControl w:val="0"/>
         <w:spacing w:line="240" w:lineRule="auto"/>
       </w:pPr>
       <w:r>
         <w:rPr>
-          <w:rFonts w:ascii="Verdana" w:eastAsia="Verdana" w:hAnsi="Verdana" w:cs="Verdana"/>
+          <w:rFonts w:ascii="Verdana" w:eastAsia="Times New Roman" w:hAnsi="Verdana" w:cs="Times New Roman"/>
           <w:color w:val="20124D"/>
           <w:sz w:val="18"/>
-        </w:rPr>
-        <w:t xml:space="preserve">Led a </w:t>
-      </w:r>
-      <w:proofErr w:type="gramStart"/>
-      <w:r>
-        <w:rPr>
-          <w:rFonts w:ascii="Verdana" w:eastAsia="Verdana" w:hAnsi="Verdana" w:cs="Verdana"/>
+          <w:szCs w:val="18"/>
+        </w:rPr>
+        <w:t xml:space="preserve">Organized recruitment drives, set aptitude papers, </w:t>
+      </w:r>
+      <w:r>
+        <w:rPr>
+          <w:rFonts w:ascii="Verdana" w:eastAsia="Times New Roman" w:hAnsi="Verdana" w:cs="Times New Roman"/>
           <w:color w:val="20124D"/>
           <w:sz w:val="18"/>
-        </w:rPr>
-        <w:t>team(</w:t>
-      </w:r>
-      <w:proofErr w:type="gramEnd"/>
-      <w:r>
-        <w:rPr>
-          <w:rFonts w:ascii="Verdana" w:eastAsia="Verdana" w:hAnsi="Verdana" w:cs="Verdana"/>
+          <w:szCs w:val="18"/>
+        </w:rPr>
+        <w:t>and conducted</w:t>
+      </w:r>
+      <w:r>
+        <w:rPr>
+          <w:rFonts w:ascii="Verdana" w:eastAsia="Times New Roman" w:hAnsi="Verdana" w:cs="Times New Roman"/>
           <w:color w:val="20124D"/>
           <w:sz w:val="18"/>
-        </w:rPr>
-        <w:t>of 3 Programmers +  1 tester) on a Large-scale in-house project;</w:t>
-      </w:r>
-    </w:p>
-    <w:p>
-      <w:pPr>
-        <w:widowControl w:val="0"/>
-        <w:spacing w:line="240" w:lineRule="auto"/>
-      </w:pPr>
-      <w:r>
-        <w:rPr>
-          <w:rFonts w:ascii="Verdana" w:eastAsia="Verdana" w:hAnsi="Verdana" w:cs="Verdana"/>
-          <w:color w:val="20124D"/>
-          <w:sz w:val="18"/>
-        </w:rPr>
-        <w:t xml:space="preserve">Organized Recruitment drives, set Aptitude Papers, </w:t>
-      </w:r>
-      <w:r>
-        <w:rPr>
-          <w:rFonts w:ascii="Verdana" w:eastAsia="Verdana" w:hAnsi="Verdana" w:cs="Verdana"/>
-          <w:color w:val="20124D"/>
-          <w:sz w:val="18"/>
-        </w:rPr>
-        <w:t>and conducted</w:t>
-      </w:r>
-      <w:r>
-        <w:rPr>
-          <w:rFonts w:ascii="Verdana" w:eastAsia="Verdana" w:hAnsi="Verdana" w:cs="Verdana"/>
-          <w:color w:val="20124D"/>
-          <w:sz w:val="18"/>
-        </w:rPr>
-        <w:t xml:space="preserve"> Interviews for </w:t>
-      </w:r>
-      <w:r>
-        <w:rPr>
-          <w:rFonts w:ascii="Verdana" w:eastAsia="Verdana" w:hAnsi="Verdana" w:cs="Verdana"/>
-          <w:color w:val="20124D"/>
-          <w:sz w:val="18"/>
-        </w:rPr>
-        <w:t>the employer</w:t>
-      </w:r>
-      <w:r>
-        <w:rPr>
-          <w:rFonts w:ascii="Verdana" w:eastAsia="Verdana" w:hAnsi="Verdana" w:cs="Verdana"/>
-          <w:color w:val="20124D"/>
-          <w:sz w:val="18"/>
-        </w:rPr>
-        <w:t>.</w:t>
+          <w:szCs w:val="18"/>
+        </w:rPr>
+        <w:t xml:space="preserve"> Interviews for the employer.</w:t>
       </w:r>
     </w:p>
     <w:p>
@@ -1178,7 +1206,25 @@
                 <w:color w:val="20124D"/>
                 <w:sz w:val="18"/>
               </w:rPr>
-              <w:t xml:space="preserve">• JavaScript, jQuery, </w:t>
+              <w:t xml:space="preserve">• JavaScript, </w:t>
+            </w:r>
+            <w:proofErr w:type="spellStart"/>
+            <w:r>
+              <w:rPr>
+                <w:rFonts w:ascii="Verdana" w:eastAsia="Verdana" w:hAnsi="Verdana" w:cs="Verdana"/>
+                <w:color w:val="20124D"/>
+                <w:sz w:val="18"/>
+              </w:rPr>
+              <w:t>jQuery</w:t>
+            </w:r>
+            <w:proofErr w:type="spellEnd"/>
+            <w:r>
+              <w:rPr>
+                <w:rFonts w:ascii="Verdana" w:eastAsia="Verdana" w:hAnsi="Verdana" w:cs="Verdana"/>
+                <w:color w:val="20124D"/>
+                <w:sz w:val="18"/>
+              </w:rPr>
+              <w:t xml:space="preserve">, </w:t>
             </w:r>
             <w:proofErr w:type="spellStart"/>
             <w:r>
@@ -1546,8 +1592,6 @@
         <w:widowControl w:val="0"/>
         <w:spacing w:line="240" w:lineRule="auto"/>
       </w:pPr>
-      <w:bookmarkStart w:id="0" w:name="_GoBack"/>
-      <w:bookmarkEnd w:id="0"/>
     </w:p>
     <w:tbl>
       <w:tblPr>
@@ -1812,7 +1856,25 @@
                 <w:color w:val="20124D"/>
                 <w:sz w:val="18"/>
               </w:rPr>
-              <w:t>Date: March 25, 2014</w:t>
+              <w:t>Date: May</w:t>
+            </w:r>
+            <w:bookmarkStart w:id="0" w:name="_GoBack"/>
+            <w:bookmarkEnd w:id="0"/>
+            <w:r>
+              <w:rPr>
+                <w:rFonts w:ascii="Verdana" w:eastAsia="Verdana" w:hAnsi="Verdana" w:cs="Verdana"/>
+                <w:color w:val="20124D"/>
+                <w:sz w:val="18"/>
+              </w:rPr>
+              <w:t xml:space="preserve"> 12</w:t>
+            </w:r>
+            <w:r>
+              <w:rPr>
+                <w:rFonts w:ascii="Verdana" w:eastAsia="Verdana" w:hAnsi="Verdana" w:cs="Verdana"/>
+                <w:color w:val="20124D"/>
+                <w:sz w:val="18"/>
+              </w:rPr>
+              <w:t>, 2014</w:t>
             </w:r>
           </w:p>
         </w:tc>
@@ -1894,6 +1956,7 @@
               <w:spacing w:line="240" w:lineRule="auto"/>
               <w:jc w:val="right"/>
             </w:pPr>
+            <w:proofErr w:type="spellStart"/>
             <w:r>
               <w:rPr>
                 <w:rFonts w:ascii="Verdana" w:eastAsia="Verdana" w:hAnsi="Verdana" w:cs="Verdana"/>
@@ -1901,7 +1964,17 @@
                 <w:color w:val="20124D"/>
                 <w:sz w:val="20"/>
               </w:rPr>
-              <w:t xml:space="preserve">Vikram </w:t>
+              <w:t>Vikram</w:t>
+            </w:r>
+            <w:proofErr w:type="spellEnd"/>
+            <w:r>
+              <w:rPr>
+                <w:rFonts w:ascii="Verdana" w:eastAsia="Verdana" w:hAnsi="Verdana" w:cs="Verdana"/>
+                <w:i/>
+                <w:color w:val="20124D"/>
+                <w:sz w:val="20"/>
+              </w:rPr>
+              <w:t xml:space="preserve"> </w:t>
             </w:r>
             <w:proofErr w:type="spellStart"/>
             <w:r>
@@ -2582,6 +2655,23 @@
       <w:rFonts w:cs="Mangal"/>
     </w:rPr>
   </w:style>
+  <w:style w:type="paragraph" w:styleId="NormalWeb">
+    <w:name w:val="Normal (Web)"/>
+    <w:basedOn w:val="Normal"/>
+    <w:uiPriority w:val="99"/>
+    <w:semiHidden/>
+    <w:unhideWhenUsed/>
+    <w:rsid w:val="00075F43"/>
+    <w:pPr>
+      <w:spacing w:before="100" w:beforeAutospacing="1" w:after="100" w:afterAutospacing="1" w:line="240" w:lineRule="auto"/>
+    </w:pPr>
+    <w:rPr>
+      <w:rFonts w:ascii="Times New Roman" w:eastAsia="Times New Roman" w:hAnsi="Times New Roman" w:cs="Times New Roman"/>
+      <w:color w:val="auto"/>
+      <w:sz w:val="24"/>
+      <w:szCs w:val="24"/>
+    </w:rPr>
+  </w:style>
 </w:styles>
 </file>
 
@@ -2954,6 +3044,23 @@
       <w:rFonts w:cs="Mangal"/>
     </w:rPr>
   </w:style>
+  <w:style w:type="paragraph" w:styleId="NormalWeb">
+    <w:name w:val="Normal (Web)"/>
+    <w:basedOn w:val="Normal"/>
+    <w:uiPriority w:val="99"/>
+    <w:semiHidden/>
+    <w:unhideWhenUsed/>
+    <w:rsid w:val="00075F43"/>
+    <w:pPr>
+      <w:spacing w:before="100" w:beforeAutospacing="1" w:after="100" w:afterAutospacing="1" w:line="240" w:lineRule="auto"/>
+    </w:pPr>
+    <w:rPr>
+      <w:rFonts w:ascii="Times New Roman" w:eastAsia="Times New Roman" w:hAnsi="Times New Roman" w:cs="Times New Roman"/>
+      <w:color w:val="auto"/>
+      <w:sz w:val="24"/>
+      <w:szCs w:val="24"/>
+    </w:rPr>
+  </w:style>
 </w:styles>
 </file>
 

</xml_diff>

<commit_message>
Updated Work Experience sentence tense.
</commit_message>
<xml_diff>
--- a/docs/Resume-Vikram-Deshmukh.docx
+++ b/docs/Resume-Vikram-Deshmukh.docx
@@ -245,12 +245,12 @@
                 <wp:inline distB="114300" distT="114300" distL="114300" distR="114300">
                   <wp:extent cx="238125" cy="238125"/>
                   <wp:effectExtent b="0" l="0" r="0" t="0"/>
-                  <wp:docPr id="1" name="image07.png"/>
+                  <wp:docPr id="1" name="image01.png"/>
                   <a:graphic>
                     <a:graphicData uri="http://schemas.openxmlformats.org/drawingml/2006/picture">
                       <pic:pic>
                         <pic:nvPicPr>
-                          <pic:cNvPr id="0" name="image07.png"/>
+                          <pic:cNvPr id="0" name="image01.png"/>
                           <pic:cNvPicPr preferRelativeResize="0"/>
                         </pic:nvPicPr>
                         <pic:blipFill>
@@ -985,7 +985,7 @@
           <w:szCs w:val="20"/>
           <w:rtl w:val="0"/>
         </w:rPr>
-        <w:t xml:space="preserve">entire front-end development effort of the company. Working on a low-latency Performance Monitoring Data Visualization Dashboard that is completely responsive</w:t>
+        <w:t xml:space="preserve">entire front-end development effort of the company. Worked on a low-latency Performance Monitoring Data Visualization Dashboard that is completely responsive</w:t>
       </w:r>
       <w:r>
         <w:rPr>

</xml_diff>

<commit_message>
some more formatting fixes
</commit_message>
<xml_diff>
--- a/docs/Resume-Vikram-Deshmukh.docx
+++ b/docs/Resume-Vikram-Deshmukh.docx
@@ -65,12 +65,12 @@
                 <wp:inline distB="114300" distT="114300" distL="114300" distR="114300">
                   <wp:extent cx="238125" cy="238125"/>
                   <wp:effectExtent b="0" l="0" r="0" t="0"/>
-                  <wp:docPr id="6" name="image11.png"/>
+                  <wp:docPr id="6" name="image12.png"/>
                   <a:graphic>
                     <a:graphicData uri="http://schemas.openxmlformats.org/drawingml/2006/picture">
                       <pic:pic>
                         <pic:nvPicPr>
-                          <pic:cNvPr id="0" name="image11.png"/>
+                          <pic:cNvPr id="0" name="image12.png"/>
                           <pic:cNvPicPr preferRelativeResize="0"/>
                         </pic:nvPicPr>
                         <pic:blipFill>
@@ -101,12 +101,12 @@
                 <wp:inline distB="114300" distT="114300" distL="114300" distR="114300">
                   <wp:extent cx="238125" cy="238125"/>
                   <wp:effectExtent b="0" l="0" r="0" t="0"/>
-                  <wp:docPr id="4" name="image09.png"/>
+                  <wp:docPr id="4" name="image08.png"/>
                   <a:graphic>
                     <a:graphicData uri="http://schemas.openxmlformats.org/drawingml/2006/picture">
                       <pic:pic>
                         <pic:nvPicPr>
-                          <pic:cNvPr id="0" name="image09.png"/>
+                          <pic:cNvPr id="0" name="image08.png"/>
                           <pic:cNvPicPr preferRelativeResize="0"/>
                         </pic:nvPicPr>
                         <pic:blipFill>
@@ -137,12 +137,12 @@
                 <wp:inline distB="114300" distT="114300" distL="114300" distR="114300">
                   <wp:extent cx="238125" cy="238125"/>
                   <wp:effectExtent b="0" l="0" r="0" t="0"/>
-                  <wp:docPr id="5" name="image10.png"/>
+                  <wp:docPr id="5" name="image11.png"/>
                   <a:graphic>
                     <a:graphicData uri="http://schemas.openxmlformats.org/drawingml/2006/picture">
                       <pic:pic>
                         <pic:nvPicPr>
-                          <pic:cNvPr id="0" name="image10.png"/>
+                          <pic:cNvPr id="0" name="image11.png"/>
                           <pic:cNvPicPr preferRelativeResize="0"/>
                         </pic:nvPicPr>
                         <pic:blipFill>
@@ -189,12 +189,12 @@
                 <wp:inline distB="114300" distT="114300" distL="114300" distR="114300">
                   <wp:extent cx="238125" cy="238125"/>
                   <wp:effectExtent b="0" l="0" r="0" t="0"/>
-                  <wp:docPr id="3" name="image08.png"/>
+                  <wp:docPr id="3" name="image07.png"/>
                   <a:graphic>
                     <a:graphicData uri="http://schemas.openxmlformats.org/drawingml/2006/picture">
                       <pic:pic>
                         <pic:nvPicPr>
-                          <pic:cNvPr id="0" name="image08.png"/>
+                          <pic:cNvPr id="0" name="image07.png"/>
                           <pic:cNvPicPr preferRelativeResize="0"/>
                         </pic:nvPicPr>
                         <pic:blipFill>
@@ -225,12 +225,12 @@
                 <wp:inline distB="114300" distT="114300" distL="114300" distR="114300">
                   <wp:extent cx="238125" cy="238125"/>
                   <wp:effectExtent b="0" l="0" r="0" t="0"/>
-                  <wp:docPr id="1" name="image04.png"/>
+                  <wp:docPr id="1" name="image03.png"/>
                   <a:graphic>
                     <a:graphicData uri="http://schemas.openxmlformats.org/drawingml/2006/picture">
                       <pic:pic>
                         <pic:nvPicPr>
-                          <pic:cNvPr id="0" name="image04.png"/>
+                          <pic:cNvPr id="0" name="image03.png"/>
                           <pic:cNvPicPr preferRelativeResize="0"/>
                         </pic:nvPicPr>
                         <pic:blipFill>
@@ -499,10 +499,10 @@
           <w:tcPr>
             <w:gridSpan w:val="3"/>
             <w:tcMar>
-              <w:top w:w="43.2" w:type="dxa"/>
-              <w:left w:w="43.2" w:type="dxa"/>
-              <w:bottom w:w="43.2" w:type="dxa"/>
-              <w:right w:w="43.2" w:type="dxa"/>
+              <w:top w:w="28.799999999999997" w:type="dxa"/>
+              <w:left w:w="28.799999999999997" w:type="dxa"/>
+              <w:bottom w:w="28.799999999999997" w:type="dxa"/>
+              <w:right w:w="28.799999999999997" w:type="dxa"/>
             </w:tcMar>
           </w:tcPr>
           <w:p>
@@ -525,10 +525,10 @@
         <w:tc>
           <w:tcPr>
             <w:tcMar>
-              <w:top w:w="43.2" w:type="dxa"/>
-              <w:left w:w="43.2" w:type="dxa"/>
-              <w:bottom w:w="43.2" w:type="dxa"/>
-              <w:right w:w="43.2" w:type="dxa"/>
+              <w:top w:w="28.799999999999997" w:type="dxa"/>
+              <w:left w:w="28.799999999999997" w:type="dxa"/>
+              <w:bottom w:w="28.799999999999997" w:type="dxa"/>
+              <w:right w:w="28.799999999999997" w:type="dxa"/>
             </w:tcMar>
           </w:tcPr>
           <w:p>
@@ -555,10 +555,10 @@
           <w:tcPr>
             <w:gridSpan w:val="2"/>
             <w:tcMar>
-              <w:top w:w="43.2" w:type="dxa"/>
-              <w:left w:w="43.2" w:type="dxa"/>
-              <w:bottom w:w="43.2" w:type="dxa"/>
-              <w:right w:w="43.2" w:type="dxa"/>
+              <w:top w:w="28.799999999999997" w:type="dxa"/>
+              <w:left w:w="28.799999999999997" w:type="dxa"/>
+              <w:bottom w:w="28.799999999999997" w:type="dxa"/>
+              <w:right w:w="28.799999999999997" w:type="dxa"/>
             </w:tcMar>
           </w:tcPr>
           <w:p>
@@ -583,10 +583,10 @@
           <w:tcPr>
             <w:gridSpan w:val="2"/>
             <w:tcMar>
-              <w:top w:w="43.2" w:type="dxa"/>
-              <w:left w:w="43.2" w:type="dxa"/>
-              <w:bottom w:w="43.2" w:type="dxa"/>
-              <w:right w:w="43.2" w:type="dxa"/>
+              <w:top w:w="28.799999999999997" w:type="dxa"/>
+              <w:left w:w="28.799999999999997" w:type="dxa"/>
+              <w:bottom w:w="28.799999999999997" w:type="dxa"/>
+              <w:right w:w="28.799999999999997" w:type="dxa"/>
             </w:tcMar>
           </w:tcPr>
           <w:p>
@@ -2144,12 +2144,12 @@
                 <wp:inline distB="114300" distT="114300" distL="114300" distR="114300">
                   <wp:extent cx="116563" cy="116563"/>
                   <wp:effectExtent b="0" l="0" r="0" t="0"/>
-                  <wp:docPr id="2" name="image05.png"/>
+                  <wp:docPr id="2" name="image04.png"/>
                   <a:graphic>
                     <a:graphicData uri="http://schemas.openxmlformats.org/drawingml/2006/picture">
                       <pic:pic>
                         <pic:nvPicPr>
-                          <pic:cNvPr id="0" name="image05.png"/>
+                          <pic:cNvPr id="0" name="image04.png"/>
                           <pic:cNvPicPr preferRelativeResize="0"/>
                         </pic:nvPicPr>
                         <pic:blipFill>

</xml_diff>

<commit_message>
Updated Resume with action words and feedback from 200W professor.
</commit_message>
<xml_diff>
--- a/docs/Resume-Vikram-Deshmukh.docx
+++ b/docs/Resume-Vikram-Deshmukh.docx
@@ -1790,14 +1790,12 @@
           <w:rFonts w:ascii="Droid Sans" w:eastAsia="Droid Sans" w:hAnsi="Droid Sans" w:cs="Droid Sans"/>
           <w:b/>
           <w:color w:val="666666"/>
-          <w:sz w:val="20"/>
-          <w:szCs w:val="20"/>
         </w:rPr>
-        <w:t>Skill Set</w:t>
+        <w:t>SKILL SET</w:t>
       </w:r>
       <w:r>
         <w:pict>
-          <v:rect id="_x0000_i1025" style="width:0;height:1.5pt" o:hralign="center" o:hrstd="t" o:hr="t" fillcolor="#a0a0a0" stroked="f"/>
+          <v:rect id="_x0000_i1033" style="width:0;height:1.5pt" o:hralign="center" o:hrstd="t" o:hr="t" fillcolor="#a0a0a0" stroked="f"/>
         </w:pict>
       </w:r>
     </w:p>
@@ -1805,19 +1803,19 @@
       <w:tblPr>
         <w:tblStyle w:val="a0"/>
         <w:tblW w:w="9936" w:type="dxa"/>
+        <w:tblInd w:w="28" w:type="dxa"/>
         <w:tblLayout w:type="fixed"/>
         <w:tblLook w:val="0600" w:firstRow="0" w:lastRow="0" w:firstColumn="0" w:lastColumn="0" w:noHBand="1" w:noVBand="1"/>
       </w:tblPr>
       <w:tblGrid>
-        <w:gridCol w:w="6237"/>
-        <w:gridCol w:w="387"/>
+        <w:gridCol w:w="6624"/>
         <w:gridCol w:w="3312"/>
       </w:tblGrid>
       <w:tr>
         <w:tc>
           <w:tcPr>
             <w:tcW w:w="6624" w:type="dxa"/>
-            <w:gridSpan w:val="2"/>
+            <w:shd w:val="clear" w:color="auto" w:fill="auto"/>
             <w:tcMar>
               <w:top w:w="28" w:type="dxa"/>
               <w:left w:w="28" w:type="dxa"/>
@@ -1848,6 +1846,7 @@
         <w:tc>
           <w:tcPr>
             <w:tcW w:w="3312" w:type="dxa"/>
+            <w:shd w:val="clear" w:color="auto" w:fill="auto"/>
             <w:tcMar>
               <w:top w:w="28" w:type="dxa"/>
               <w:left w:w="28" w:type="dxa"/>
@@ -1877,24 +1876,63 @@
           </w:p>
         </w:tc>
       </w:tr>
+    </w:tbl>
+    <w:p>
+      <w:pPr>
+        <w:widowControl w:val="0"/>
+        <w:spacing w:before="200" w:line="240" w:lineRule="auto"/>
+        <w:rPr>
+          <w:rFonts w:ascii="Droid Sans" w:eastAsia="Droid Sans" w:hAnsi="Droid Sans" w:cs="Droid Sans"/>
+          <w:b/>
+          <w:color w:val="666666"/>
+          <w:sz w:val="12"/>
+          <w:szCs w:val="12"/>
+        </w:rPr>
+      </w:pPr>
+      <w:r>
+        <w:rPr>
+          <w:rFonts w:ascii="Droid Sans" w:eastAsia="Droid Sans" w:hAnsi="Droid Sans" w:cs="Droid Sans"/>
+          <w:b/>
+          <w:color w:val="666666"/>
+        </w:rPr>
+        <w:t>EDUCATION</w:t>
+      </w:r>
+      <w:r>
+        <w:pict>
+          <v:rect id="_x0000_i1034" style="width:0;height:1.5pt" o:hralign="center" o:hrstd="t" o:hr="t" fillcolor="#a0a0a0" stroked="f"/>
+        </w:pict>
+      </w:r>
+    </w:p>
+    <w:tbl>
+      <w:tblPr>
+        <w:tblStyle w:val="a1"/>
+        <w:tblW w:w="9930" w:type="dxa"/>
+        <w:tblLayout w:type="fixed"/>
+        <w:tblLook w:val="0600" w:firstRow="0" w:lastRow="0" w:firstColumn="0" w:lastColumn="0" w:noHBand="1" w:noVBand="1"/>
+      </w:tblPr>
+      <w:tblGrid>
+        <w:gridCol w:w="6240"/>
+        <w:gridCol w:w="3690"/>
+      </w:tblGrid>
       <w:tr>
         <w:tc>
           <w:tcPr>
-            <w:tcW w:w="6237" w:type="dxa"/>
+            <w:tcW w:w="6240" w:type="dxa"/>
+            <w:shd w:val="clear" w:color="auto" w:fill="auto"/>
             <w:tcMar>
-              <w:top w:w="28" w:type="dxa"/>
-              <w:left w:w="28" w:type="dxa"/>
-              <w:bottom w:w="28" w:type="dxa"/>
-              <w:right w:w="28" w:type="dxa"/>
+              <w:top w:w="0" w:type="dxa"/>
+              <w:left w:w="0" w:type="dxa"/>
+              <w:bottom w:w="0" w:type="dxa"/>
+              <w:right w:w="0" w:type="dxa"/>
             </w:tcMar>
+            <w:vAlign w:val="bottom"/>
           </w:tcPr>
           <w:p>
             <w:pPr>
               <w:widowControl w:val="0"/>
-              <w:spacing w:line="240" w:lineRule="auto"/>
-              <w:ind w:right="-2388"/>
-              <w:rPr>
-                <w:rFonts w:ascii="Droid Sans" w:eastAsia="Droid Sans" w:hAnsi="Droid Sans" w:cs="Droid Sans"/>
+              <w:rPr>
+                <w:rFonts w:ascii="Droid Sans" w:eastAsia="Droid Sans" w:hAnsi="Droid Sans" w:cs="Droid Sans"/>
+                <w:b/>
                 <w:sz w:val="20"/>
                 <w:szCs w:val="20"/>
               </w:rPr>
@@ -1902,33 +1940,37 @@
             <w:r>
               <w:rPr>
                 <w:rFonts w:ascii="Droid Sans" w:eastAsia="Droid Sans" w:hAnsi="Droid Sans" w:cs="Droid Sans"/>
-                <w:sz w:val="20"/>
-                <w:szCs w:val="20"/>
-              </w:rPr>
-              <w:t>• Wireframing, Prototyping, UML Modelling, Design Patterns</w:t>
+                <w:b/>
+                <w:sz w:val="20"/>
+                <w:szCs w:val="20"/>
+              </w:rPr>
+              <w:t>Master of Science in Computer Science [GPA: 3.6/4.0]</w:t>
             </w:r>
           </w:p>
         </w:tc>
         <w:tc>
           <w:tcPr>
-            <w:tcW w:w="3699" w:type="dxa"/>
-            <w:gridSpan w:val="2"/>
+            <w:tcW w:w="3690" w:type="dxa"/>
+            <w:shd w:val="clear" w:color="auto" w:fill="auto"/>
             <w:tcMar>
-              <w:top w:w="28" w:type="dxa"/>
-              <w:left w:w="28" w:type="dxa"/>
-              <w:bottom w:w="28" w:type="dxa"/>
-              <w:right w:w="28" w:type="dxa"/>
+              <w:top w:w="0" w:type="dxa"/>
+              <w:left w:w="0" w:type="dxa"/>
+              <w:bottom w:w="0" w:type="dxa"/>
+              <w:right w:w="0" w:type="dxa"/>
             </w:tcMar>
+            <w:vAlign w:val="bottom"/>
           </w:tcPr>
           <w:p>
             <w:pPr>
               <w:widowControl w:val="0"/>
-              <w:spacing w:line="240" w:lineRule="auto"/>
+              <w:ind w:left="-93" w:right="11"/>
               <w:jc w:val="right"/>
               <w:rPr>
                 <w:rFonts w:ascii="Droid Sans" w:eastAsia="Droid Sans" w:hAnsi="Droid Sans" w:cs="Droid Sans"/>
-                <w:sz w:val="20"/>
-                <w:szCs w:val="20"/>
+                <w:i/>
+                <w:sz w:val="20"/>
+                <w:szCs w:val="20"/>
+                <w:shd w:val="clear" w:color="auto" w:fill="EFEFEF"/>
               </w:rPr>
             </w:pPr>
             <w:r>
@@ -1937,7 +1979,16 @@
                 <w:sz w:val="20"/>
                 <w:szCs w:val="20"/>
               </w:rPr>
-              <w:t>• Data Visualizations &amp; Web Apps (SPA)</w:t>
+              <w:t xml:space="preserve">Aug 2016 - </w:t>
+            </w:r>
+            <w:r>
+              <w:rPr>
+                <w:rFonts w:ascii="Droid Sans" w:eastAsia="Droid Sans" w:hAnsi="Droid Sans" w:cs="Droid Sans"/>
+                <w:sz w:val="20"/>
+                <w:szCs w:val="20"/>
+                <w:shd w:val="clear" w:color="auto" w:fill="EFEFEF"/>
+              </w:rPr>
+              <w:t>May 2018</w:t>
             </w:r>
           </w:p>
         </w:tc>
@@ -1946,19 +1997,127 @@
     <w:p>
       <w:pPr>
         <w:widowControl w:val="0"/>
-        <w:spacing w:line="240" w:lineRule="auto"/>
+        <w:spacing w:after="100" w:line="240" w:lineRule="auto"/>
+        <w:rPr>
+          <w:rFonts w:ascii="Droid Sans" w:eastAsia="Droid Sans" w:hAnsi="Droid Sans" w:cs="Droid Sans"/>
+          <w:sz w:val="20"/>
+          <w:szCs w:val="20"/>
+        </w:rPr>
+      </w:pPr>
+      <w:r>
+        <w:rPr>
+          <w:rFonts w:ascii="Droid Sans" w:eastAsia="Droid Sans" w:hAnsi="Droid Sans" w:cs="Droid Sans"/>
+          <w:sz w:val="20"/>
+          <w:szCs w:val="20"/>
+        </w:rPr>
+        <w:t>San Jose State University, San Jose, CA, USA</w:t>
+      </w:r>
+    </w:p>
+    <w:tbl>
+      <w:tblPr>
+        <w:tblStyle w:val="a2"/>
+        <w:tblW w:w="9900" w:type="dxa"/>
+        <w:tblLayout w:type="fixed"/>
+        <w:tblLook w:val="0600" w:firstRow="0" w:lastRow="0" w:firstColumn="0" w:lastColumn="0" w:noHBand="1" w:noVBand="1"/>
+      </w:tblPr>
+      <w:tblGrid>
+        <w:gridCol w:w="7140"/>
+        <w:gridCol w:w="2760"/>
+      </w:tblGrid>
+      <w:tr>
+        <w:tc>
+          <w:tcPr>
+            <w:tcW w:w="7140" w:type="dxa"/>
+            <w:shd w:val="clear" w:color="auto" w:fill="auto"/>
+            <w:tcMar>
+              <w:top w:w="0" w:type="dxa"/>
+              <w:left w:w="0" w:type="dxa"/>
+              <w:bottom w:w="0" w:type="dxa"/>
+              <w:right w:w="0" w:type="dxa"/>
+            </w:tcMar>
+            <w:vAlign w:val="bottom"/>
+          </w:tcPr>
+          <w:p>
+            <w:pPr>
+              <w:widowControl w:val="0"/>
+              <w:rPr>
+                <w:rFonts w:ascii="Droid Sans" w:eastAsia="Droid Sans" w:hAnsi="Droid Sans" w:cs="Droid Sans"/>
+                <w:b/>
+                <w:sz w:val="20"/>
+                <w:szCs w:val="20"/>
+              </w:rPr>
+            </w:pPr>
+            <w:r>
+              <w:rPr>
+                <w:rFonts w:ascii="Droid Sans" w:eastAsia="Droid Sans" w:hAnsi="Droid Sans" w:cs="Droid Sans"/>
+                <w:b/>
+                <w:sz w:val="20"/>
+                <w:szCs w:val="20"/>
+              </w:rPr>
+              <w:t>Bachelor of Engineering in Computer Engineering</w:t>
+            </w:r>
+          </w:p>
+        </w:tc>
+        <w:tc>
+          <w:tcPr>
+            <w:tcW w:w="2760" w:type="dxa"/>
+            <w:shd w:val="clear" w:color="auto" w:fill="auto"/>
+            <w:tcMar>
+              <w:top w:w="0" w:type="dxa"/>
+              <w:left w:w="0" w:type="dxa"/>
+              <w:bottom w:w="0" w:type="dxa"/>
+              <w:right w:w="0" w:type="dxa"/>
+            </w:tcMar>
+            <w:vAlign w:val="bottom"/>
+          </w:tcPr>
+          <w:p>
+            <w:pPr>
+              <w:widowControl w:val="0"/>
+              <w:ind w:left="-93" w:right="-18"/>
+              <w:jc w:val="right"/>
+              <w:rPr>
+                <w:rFonts w:ascii="Droid Sans" w:eastAsia="Droid Sans" w:hAnsi="Droid Sans" w:cs="Droid Sans"/>
+                <w:i/>
+                <w:sz w:val="20"/>
+                <w:szCs w:val="20"/>
+              </w:rPr>
+            </w:pPr>
+            <w:r>
+              <w:rPr>
+                <w:rFonts w:ascii="Droid Sans" w:eastAsia="Droid Sans" w:hAnsi="Droid Sans" w:cs="Droid Sans"/>
+                <w:sz w:val="20"/>
+                <w:szCs w:val="20"/>
+              </w:rPr>
+              <w:t>Aug 2003 - Jun 2007</w:t>
+            </w:r>
+          </w:p>
+        </w:tc>
+      </w:tr>
+    </w:tbl>
+    <w:p>
+      <w:pPr>
+        <w:widowControl w:val="0"/>
+        <w:spacing w:after="100" w:line="240" w:lineRule="auto"/>
         <w:rPr>
           <w:rFonts w:ascii="Droid Sans" w:eastAsia="Droid Sans" w:hAnsi="Droid Sans" w:cs="Droid Sans"/>
           <w:b/>
           <w:color w:val="666666"/>
+          <w:sz w:val="12"/>
+          <w:szCs w:val="12"/>
+        </w:rPr>
+      </w:pPr>
+      <w:r>
+        <w:rPr>
+          <w:rFonts w:ascii="Droid Sans" w:eastAsia="Droid Sans" w:hAnsi="Droid Sans" w:cs="Droid Sans"/>
           <w:sz w:val="20"/>
           <w:szCs w:val="20"/>
         </w:rPr>
-      </w:pPr>
+        <w:t>University of Mumbai, Mumbai, India</w:t>
+      </w:r>
     </w:p>
     <w:tbl>
       <w:tblPr>
-        <w:tblStyle w:val="a1"/>
+        <w:tblStyle w:val="a3"/>
         <w:tblW w:w="9936" w:type="dxa"/>
         <w:tblLayout w:type="fixed"/>
         <w:tblLook w:val="0600" w:firstRow="0" w:lastRow="0" w:firstColumn="0" w:lastColumn="0" w:noHBand="1" w:noVBand="1"/>
@@ -1971,8 +2130,11 @@
         <w:tc>
           <w:tcPr>
             <w:tcW w:w="4968" w:type="dxa"/>
+            <w:shd w:val="clear" w:color="auto" w:fill="auto"/>
             <w:tcMar>
+              <w:top w:w="0" w:type="dxa"/>
               <w:left w:w="0" w:type="dxa"/>
+              <w:bottom w:w="0" w:type="dxa"/>
               <w:right w:w="0" w:type="dxa"/>
             </w:tcMar>
             <w:vAlign w:val="bottom"/>
@@ -1980,13 +2142,11 @@
           <w:p>
             <w:pPr>
               <w:widowControl w:val="0"/>
-              <w:spacing w:line="240" w:lineRule="auto"/>
+              <w:spacing w:before="100" w:line="240" w:lineRule="auto"/>
               <w:rPr>
                 <w:rFonts w:ascii="Droid Sans" w:eastAsia="Droid Sans" w:hAnsi="Droid Sans" w:cs="Droid Sans"/>
                 <w:b/>
                 <w:color w:val="666666"/>
-                <w:sz w:val="20"/>
-                <w:szCs w:val="20"/>
               </w:rPr>
             </w:pPr>
             <w:r>
@@ -1994,18 +2154,19 @@
                 <w:rFonts w:ascii="Droid Sans" w:eastAsia="Droid Sans" w:hAnsi="Droid Sans" w:cs="Droid Sans"/>
                 <w:b/>
                 <w:color w:val="666666"/>
-                <w:sz w:val="20"/>
-                <w:szCs w:val="20"/>
-              </w:rPr>
-              <w:t>Work Experience</w:t>
+              </w:rPr>
+              <w:t>PROFESSIONAL EXPERIENCE</w:t>
             </w:r>
           </w:p>
         </w:tc>
         <w:tc>
           <w:tcPr>
             <w:tcW w:w="4968" w:type="dxa"/>
+            <w:shd w:val="clear" w:color="auto" w:fill="auto"/>
             <w:tcMar>
+              <w:top w:w="0" w:type="dxa"/>
               <w:left w:w="0" w:type="dxa"/>
+              <w:bottom w:w="0" w:type="dxa"/>
               <w:right w:w="0" w:type="dxa"/>
             </w:tcMar>
             <w:vAlign w:val="bottom"/>
@@ -2031,27 +2192,7 @@
                 <w:sz w:val="20"/>
                 <w:szCs w:val="20"/>
               </w:rPr>
-              <w:t>9 years 3</w:t>
-            </w:r>
-            <w:r>
-              <w:rPr>
-                <w:rFonts w:ascii="Droid Sans" w:eastAsia="Droid Sans" w:hAnsi="Droid Sans" w:cs="Droid Sans"/>
-                <w:b/>
-                <w:color w:val="666666"/>
-                <w:sz w:val="20"/>
-                <w:szCs w:val="20"/>
-              </w:rPr>
-              <w:t xml:space="preserve"> month</w:t>
-            </w:r>
-            <w:r>
-              <w:rPr>
-                <w:rFonts w:ascii="Droid Sans" w:eastAsia="Droid Sans" w:hAnsi="Droid Sans" w:cs="Droid Sans"/>
-                <w:b/>
-                <w:color w:val="666666"/>
-                <w:sz w:val="20"/>
-                <w:szCs w:val="20"/>
-              </w:rPr>
-              <w:t>s</w:t>
+              <w:t>9 years 3 months</w:t>
             </w:r>
           </w:p>
         </w:tc>
@@ -2070,13 +2211,13 @@
       </w:pPr>
       <w:r>
         <w:pict>
-          <v:rect id="_x0000_i1026" style="width:0;height:1.5pt" o:hralign="center" o:hrstd="t" o:hr="t" fillcolor="#a0a0a0" stroked="f"/>
+          <v:rect id="_x0000_i1035" style="width:0;height:1.5pt" o:hralign="center" o:hrstd="t" o:hr="t" fillcolor="#a0a0a0" stroked="f"/>
         </w:pict>
       </w:r>
     </w:p>
     <w:tbl>
       <w:tblPr>
-        <w:tblStyle w:val="a2"/>
+        <w:tblStyle w:val="a4"/>
         <w:tblW w:w="9945" w:type="dxa"/>
         <w:tblLayout w:type="fixed"/>
         <w:tblLook w:val="0600" w:firstRow="0" w:lastRow="0" w:firstColumn="0" w:lastColumn="0" w:noHBand="1" w:noVBand="1"/>
@@ -2089,8 +2230,11 @@
         <w:tc>
           <w:tcPr>
             <w:tcW w:w="6768" w:type="dxa"/>
+            <w:shd w:val="clear" w:color="auto" w:fill="auto"/>
             <w:tcMar>
+              <w:top w:w="0" w:type="dxa"/>
               <w:left w:w="0" w:type="dxa"/>
+              <w:bottom w:w="0" w:type="dxa"/>
               <w:right w:w="0" w:type="dxa"/>
             </w:tcMar>
             <w:vAlign w:val="bottom"/>
@@ -2127,8 +2271,11 @@
         <w:tc>
           <w:tcPr>
             <w:tcW w:w="3177" w:type="dxa"/>
+            <w:shd w:val="clear" w:color="auto" w:fill="auto"/>
             <w:tcMar>
+              <w:top w:w="0" w:type="dxa"/>
               <w:left w:w="0" w:type="dxa"/>
+              <w:bottom w:w="0" w:type="dxa"/>
               <w:right w:w="0" w:type="dxa"/>
             </w:tcMar>
             <w:vAlign w:val="bottom"/>
@@ -2172,7 +2319,7 @@
     <w:p>
       <w:pPr>
         <w:widowControl w:val="0"/>
-        <w:spacing w:after="200" w:line="240" w:lineRule="auto"/>
+        <w:spacing w:after="100" w:line="240" w:lineRule="auto"/>
         <w:jc w:val="both"/>
         <w:rPr>
           <w:rFonts w:ascii="Droid Sans" w:eastAsia="Droid Sans" w:hAnsi="Droid Sans" w:cs="Droid Sans"/>
@@ -2187,12 +2334,12 @@
           <w:sz w:val="20"/>
           <w:szCs w:val="20"/>
         </w:rPr>
-        <w:t>Developing a highly scalable, multi-modular web application for automating, auditing, and monitoring the certificate issuing process at Symantec.</w:t>
+        <w:t>Developing highly scalable, multi-modular web application to automate verification, issuance, auditing and monitoring of new certificates issued by Symantec and making new certificate issuance process faster by nearly 70% by reducing human intervention.</w:t>
       </w:r>
     </w:p>
     <w:tbl>
       <w:tblPr>
-        <w:tblStyle w:val="a3"/>
+        <w:tblStyle w:val="a5"/>
         <w:tblW w:w="9945" w:type="dxa"/>
         <w:tblLayout w:type="fixed"/>
         <w:tblLook w:val="0600" w:firstRow="0" w:lastRow="0" w:firstColumn="0" w:lastColumn="0" w:noHBand="1" w:noVBand="1"/>
@@ -2205,8 +2352,11 @@
         <w:tc>
           <w:tcPr>
             <w:tcW w:w="6768" w:type="dxa"/>
+            <w:shd w:val="clear" w:color="auto" w:fill="auto"/>
             <w:tcMar>
+              <w:top w:w="0" w:type="dxa"/>
               <w:left w:w="0" w:type="dxa"/>
+              <w:bottom w:w="0" w:type="dxa"/>
               <w:right w:w="0" w:type="dxa"/>
             </w:tcMar>
             <w:vAlign w:val="bottom"/>
@@ -2261,8 +2411,11 @@
         <w:tc>
           <w:tcPr>
             <w:tcW w:w="3177" w:type="dxa"/>
+            <w:shd w:val="clear" w:color="auto" w:fill="auto"/>
             <w:tcMar>
+              <w:top w:w="0" w:type="dxa"/>
               <w:left w:w="0" w:type="dxa"/>
+              <w:bottom w:w="0" w:type="dxa"/>
               <w:right w:w="0" w:type="dxa"/>
             </w:tcMar>
             <w:vAlign w:val="bottom"/>
@@ -2306,7 +2459,7 @@
     <w:p>
       <w:pPr>
         <w:widowControl w:val="0"/>
-        <w:spacing w:after="200" w:line="240" w:lineRule="auto"/>
+        <w:spacing w:after="100" w:line="240" w:lineRule="auto"/>
         <w:jc w:val="both"/>
         <w:rPr>
           <w:rFonts w:ascii="Droid Sans" w:eastAsia="Droid Sans" w:hAnsi="Droid Sans" w:cs="Droid Sans"/>
@@ -2320,12 +2473,30 @@
           <w:sz w:val="20"/>
           <w:szCs w:val="20"/>
         </w:rPr>
-        <w:t>Led entire front-end development effort of the company; Developed a low-latency performance monitoring data visualization dashboard.</w:t>
+        <w:t xml:space="preserve">Led entire front-end development effort at </w:t>
+      </w:r>
+      <w:proofErr w:type="spellStart"/>
+      <w:r>
+        <w:rPr>
+          <w:rFonts w:ascii="Droid Sans" w:eastAsia="Droid Sans" w:hAnsi="Droid Sans" w:cs="Droid Sans"/>
+          <w:sz w:val="20"/>
+          <w:szCs w:val="20"/>
+        </w:rPr>
+        <w:t>tPoint</w:t>
+      </w:r>
+      <w:proofErr w:type="spellEnd"/>
+      <w:r>
+        <w:rPr>
+          <w:rFonts w:ascii="Droid Sans" w:eastAsia="Droid Sans" w:hAnsi="Droid Sans" w:cs="Droid Sans"/>
+          <w:sz w:val="20"/>
+          <w:szCs w:val="20"/>
+        </w:rPr>
+        <w:t>; Developed low-latency performance monitoring data visualization dashboard.</w:t>
       </w:r>
     </w:p>
     <w:tbl>
       <w:tblPr>
-        <w:tblStyle w:val="a4"/>
+        <w:tblStyle w:val="a6"/>
         <w:tblW w:w="9960" w:type="dxa"/>
         <w:tblLayout w:type="fixed"/>
         <w:tblLook w:val="0600" w:firstRow="0" w:lastRow="0" w:firstColumn="0" w:lastColumn="0" w:noHBand="1" w:noVBand="1"/>
@@ -2338,8 +2509,11 @@
         <w:tc>
           <w:tcPr>
             <w:tcW w:w="6165" w:type="dxa"/>
+            <w:shd w:val="clear" w:color="auto" w:fill="auto"/>
             <w:tcMar>
+              <w:top w:w="0" w:type="dxa"/>
               <w:left w:w="0" w:type="dxa"/>
+              <w:bottom w:w="0" w:type="dxa"/>
               <w:right w:w="0" w:type="dxa"/>
             </w:tcMar>
             <w:vAlign w:val="bottom"/>
@@ -2393,8 +2567,11 @@
         <w:tc>
           <w:tcPr>
             <w:tcW w:w="3795" w:type="dxa"/>
+            <w:shd w:val="clear" w:color="auto" w:fill="auto"/>
             <w:tcMar>
+              <w:top w:w="0" w:type="dxa"/>
               <w:left w:w="0" w:type="dxa"/>
+              <w:bottom w:w="0" w:type="dxa"/>
               <w:right w:w="0" w:type="dxa"/>
             </w:tcMar>
             <w:vAlign w:val="bottom"/>
@@ -2426,7 +2603,7 @@
     <w:p>
       <w:pPr>
         <w:widowControl w:val="0"/>
-        <w:spacing w:after="200" w:line="240" w:lineRule="auto"/>
+        <w:spacing w:after="100" w:line="240" w:lineRule="auto"/>
         <w:jc w:val="both"/>
         <w:rPr>
           <w:rFonts w:ascii="Droid Sans" w:eastAsia="Droid Sans" w:hAnsi="Droid Sans" w:cs="Droid Sans"/>
@@ -2441,12 +2618,12 @@
           <w:sz w:val="20"/>
           <w:szCs w:val="20"/>
         </w:rPr>
-        <w:t>Designed and developed cross-browser, cross-platform web apps and data visualizations dashboards using macroeconomic data and HTML5, CSS3, jQuery, and D3.</w:t>
+        <w:t>Designed and developed cross-browser, cross-platform web apps and data visualization dashboards using macroeconomic data and HTML5, CSS3, jQuery, and D3; Developed custom subscription management system to automate licensing and subscription renewal process.</w:t>
       </w:r>
     </w:p>
     <w:tbl>
       <w:tblPr>
-        <w:tblStyle w:val="a5"/>
+        <w:tblStyle w:val="a7"/>
         <w:tblW w:w="9930" w:type="dxa"/>
         <w:tblLayout w:type="fixed"/>
         <w:tblLook w:val="0600" w:firstRow="0" w:lastRow="0" w:firstColumn="0" w:lastColumn="0" w:noHBand="1" w:noVBand="1"/>
@@ -2459,8 +2636,11 @@
         <w:tc>
           <w:tcPr>
             <w:tcW w:w="6900" w:type="dxa"/>
+            <w:shd w:val="clear" w:color="auto" w:fill="auto"/>
             <w:tcMar>
+              <w:top w:w="0" w:type="dxa"/>
               <w:left w:w="0" w:type="dxa"/>
+              <w:bottom w:w="0" w:type="dxa"/>
               <w:right w:w="0" w:type="dxa"/>
             </w:tcMar>
             <w:vAlign w:val="bottom"/>
@@ -2496,8 +2676,11 @@
         <w:tc>
           <w:tcPr>
             <w:tcW w:w="3030" w:type="dxa"/>
+            <w:shd w:val="clear" w:color="auto" w:fill="auto"/>
             <w:tcMar>
+              <w:top w:w="0" w:type="dxa"/>
               <w:left w:w="0" w:type="dxa"/>
+              <w:bottom w:w="0" w:type="dxa"/>
               <w:right w:w="0" w:type="dxa"/>
             </w:tcMar>
             <w:vAlign w:val="bottom"/>
@@ -2528,7 +2711,7 @@
     <w:p>
       <w:pPr>
         <w:widowControl w:val="0"/>
-        <w:spacing w:after="200" w:line="240" w:lineRule="auto"/>
+        <w:spacing w:after="100" w:line="240" w:lineRule="auto"/>
         <w:jc w:val="both"/>
         <w:rPr>
           <w:rFonts w:ascii="Droid Sans" w:eastAsia="Droid Sans" w:hAnsi="Droid Sans" w:cs="Droid Sans"/>
@@ -2542,12 +2725,30 @@
           <w:sz w:val="20"/>
           <w:szCs w:val="20"/>
         </w:rPr>
-        <w:t>Collaborated with the on-site development team to build a clean energy setup monitoring dashboard for Petra Solar (one of the industry leaders in solar-energy sector in the US).</w:t>
+        <w:t xml:space="preserve">Collaborated with on-site development team to build solar panel setup monitoring dashboard for </w:t>
+      </w:r>
+      <w:proofErr w:type="spellStart"/>
+      <w:r>
+        <w:rPr>
+          <w:rFonts w:ascii="Droid Sans" w:eastAsia="Droid Sans" w:hAnsi="Droid Sans" w:cs="Droid Sans"/>
+          <w:sz w:val="20"/>
+          <w:szCs w:val="20"/>
+        </w:rPr>
+        <w:t>PetraSolar</w:t>
+      </w:r>
+      <w:proofErr w:type="spellEnd"/>
+      <w:r>
+        <w:rPr>
+          <w:rFonts w:ascii="Droid Sans" w:eastAsia="Droid Sans" w:hAnsi="Droid Sans" w:cs="Droid Sans"/>
+          <w:sz w:val="20"/>
+          <w:szCs w:val="20"/>
+        </w:rPr>
+        <w:t xml:space="preserve"> (one of the industry leaders in solar-energy sector in the US).</w:t>
       </w:r>
     </w:p>
     <w:tbl>
       <w:tblPr>
-        <w:tblStyle w:val="a6"/>
+        <w:tblStyle w:val="a8"/>
         <w:tblW w:w="9940" w:type="dxa"/>
         <w:tblLayout w:type="fixed"/>
         <w:tblLook w:val="0600" w:firstRow="0" w:lastRow="0" w:firstColumn="0" w:lastColumn="0" w:noHBand="1" w:noVBand="1"/>
@@ -2560,8 +2761,11 @@
         <w:tc>
           <w:tcPr>
             <w:tcW w:w="6160" w:type="dxa"/>
+            <w:shd w:val="clear" w:color="auto" w:fill="auto"/>
             <w:tcMar>
+              <w:top w:w="0" w:type="dxa"/>
               <w:left w:w="0" w:type="dxa"/>
+              <w:bottom w:w="0" w:type="dxa"/>
               <w:right w:w="0" w:type="dxa"/>
             </w:tcMar>
             <w:vAlign w:val="bottom"/>
@@ -2597,8 +2801,11 @@
         <w:tc>
           <w:tcPr>
             <w:tcW w:w="3780" w:type="dxa"/>
+            <w:shd w:val="clear" w:color="auto" w:fill="auto"/>
             <w:tcMar>
+              <w:top w:w="0" w:type="dxa"/>
               <w:left w:w="0" w:type="dxa"/>
+              <w:bottom w:w="0" w:type="dxa"/>
               <w:right w:w="0" w:type="dxa"/>
             </w:tcMar>
             <w:vAlign w:val="bottom"/>
@@ -2628,7 +2835,7 @@
     <w:p>
       <w:pPr>
         <w:widowControl w:val="0"/>
-        <w:spacing w:after="200" w:line="240" w:lineRule="auto"/>
+        <w:spacing w:after="100" w:line="240" w:lineRule="auto"/>
         <w:jc w:val="both"/>
         <w:rPr>
           <w:rFonts w:ascii="Droid Sans" w:eastAsia="Droid Sans" w:hAnsi="Droid Sans" w:cs="Droid Sans"/>
@@ -2660,7 +2867,7 @@
           <w:sz w:val="20"/>
           <w:szCs w:val="20"/>
         </w:rPr>
-        <w:t xml:space="preserve"> (an interactive advertising-cum-marketing tool with tracking capabilities for analytics) for AXA Equitable and ING Direct; Was also awarded a certificate for my </w:t>
+        <w:t xml:space="preserve"> (an interactive advertising-cum-marketing tool with tracking capabilities for analytics) for AXA Equitable and ING Direct; Was awarded a certificate for my </w:t>
       </w:r>
       <w:hyperlink r:id="rId23">
         <w:r>
@@ -2675,19 +2882,22 @@
       </w:hyperlink>
       <w:r>
         <w:rPr>
+          <w:rFonts w:ascii="Droid Sans" w:eastAsia="Droid Sans" w:hAnsi="Droid Sans" w:cs="Droid Sans"/>
           <w:noProof/>
+          <w:sz w:val="20"/>
+          <w:szCs w:val="20"/>
         </w:rPr>
         <w:drawing>
-          <wp:inline distT="114300" distB="114300" distL="114300" distR="114300">
+          <wp:inline distT="114300" distB="114300" distL="114300" distR="114300" wp14:anchorId="15B92237" wp14:editId="7A626262">
             <wp:extent cx="116563" cy="116563"/>
             <wp:effectExtent l="0" t="0" r="0" b="0"/>
-            <wp:docPr id="23" name="image8.png"/>
+            <wp:docPr id="27" name="image6.png"/>
             <wp:cNvGraphicFramePr/>
             <a:graphic xmlns:a="http://schemas.openxmlformats.org/drawingml/2006/main">
               <a:graphicData uri="http://schemas.openxmlformats.org/drawingml/2006/picture">
                 <pic:pic xmlns:pic="http://schemas.openxmlformats.org/drawingml/2006/picture">
                   <pic:nvPicPr>
-                    <pic:cNvPr id="0" name="image8.png"/>
+                    <pic:cNvPr id="0" name="image6.png"/>
                     <pic:cNvPicPr preferRelativeResize="0"/>
                   </pic:nvPicPr>
                   <pic:blipFill>
@@ -2724,7 +2934,7 @@
     </w:p>
     <w:tbl>
       <w:tblPr>
-        <w:tblStyle w:val="a7"/>
+        <w:tblStyle w:val="a9"/>
         <w:tblW w:w="9940" w:type="dxa"/>
         <w:tblLayout w:type="fixed"/>
         <w:tblLook w:val="0600" w:firstRow="0" w:lastRow="0" w:firstColumn="0" w:lastColumn="0" w:noHBand="1" w:noVBand="1"/>
@@ -2737,8 +2947,11 @@
         <w:tc>
           <w:tcPr>
             <w:tcW w:w="6160" w:type="dxa"/>
+            <w:shd w:val="clear" w:color="auto" w:fill="auto"/>
             <w:tcMar>
+              <w:top w:w="0" w:type="dxa"/>
               <w:left w:w="0" w:type="dxa"/>
+              <w:bottom w:w="0" w:type="dxa"/>
               <w:right w:w="0" w:type="dxa"/>
             </w:tcMar>
             <w:vAlign w:val="bottom"/>
@@ -2791,8 +3004,11 @@
         <w:tc>
           <w:tcPr>
             <w:tcW w:w="3780" w:type="dxa"/>
+            <w:shd w:val="clear" w:color="auto" w:fill="auto"/>
             <w:tcMar>
+              <w:top w:w="0" w:type="dxa"/>
               <w:left w:w="0" w:type="dxa"/>
+              <w:bottom w:w="0" w:type="dxa"/>
               <w:right w:w="0" w:type="dxa"/>
             </w:tcMar>
             <w:vAlign w:val="bottom"/>
@@ -2822,7 +3038,7 @@
     <w:p>
       <w:pPr>
         <w:widowControl w:val="0"/>
-        <w:spacing w:line="240" w:lineRule="auto"/>
+        <w:spacing w:after="100" w:line="240" w:lineRule="auto"/>
         <w:jc w:val="both"/>
         <w:rPr>
           <w:rFonts w:ascii="Droid Sans" w:eastAsia="Droid Sans" w:hAnsi="Droid Sans" w:cs="Droid Sans"/>
@@ -2836,66 +3052,30 @@
           <w:sz w:val="20"/>
           <w:szCs w:val="20"/>
         </w:rPr>
-        <w:t>As Senior Software Engineer,</w:t>
+        <w:t xml:space="preserve">Developed trading and portfolio analytics application- </w:t>
       </w:r>
-      <w:r>
-        <w:rPr>
-          <w:rFonts w:ascii="Droid Sans" w:eastAsia="Droid Sans" w:hAnsi="Droid Sans" w:cs="Droid Sans"/>
-          <w:b/>
-          <w:sz w:val="20"/>
-          <w:szCs w:val="20"/>
-        </w:rPr>
-        <w:t xml:space="preserve"> </w:t>
-      </w:r>
+      <w:proofErr w:type="spellStart"/>
       <w:r>
         <w:rPr>
           <w:rFonts w:ascii="Droid Sans" w:eastAsia="Droid Sans" w:hAnsi="Droid Sans" w:cs="Droid Sans"/>
           <w:sz w:val="20"/>
           <w:szCs w:val="20"/>
         </w:rPr>
-        <w:t>developed trading and portfolio analytics application for Angel Broking.</w:t>
+        <w:t>AngelEye</w:t>
       </w:r>
-    </w:p>
-    <w:p>
-      <w:pPr>
-        <w:widowControl w:val="0"/>
-        <w:spacing w:after="200" w:line="240" w:lineRule="auto"/>
-        <w:jc w:val="both"/>
-        <w:rPr>
-          <w:rFonts w:ascii="Droid Sans" w:eastAsia="Droid Sans" w:hAnsi="Droid Sans" w:cs="Droid Sans"/>
-          <w:sz w:val="20"/>
-          <w:szCs w:val="20"/>
-        </w:rPr>
-      </w:pPr>
+      <w:proofErr w:type="spellEnd"/>
       <w:r>
         <w:rPr>
           <w:rFonts w:ascii="Droid Sans" w:eastAsia="Droid Sans" w:hAnsi="Droid Sans" w:cs="Droid Sans"/>
           <w:sz w:val="20"/>
           <w:szCs w:val="20"/>
         </w:rPr>
-        <w:t>As Software Engineer,</w:t>
-      </w:r>
-      <w:r>
-        <w:rPr>
-          <w:rFonts w:ascii="Droid Sans" w:eastAsia="Droid Sans" w:hAnsi="Droid Sans" w:cs="Droid Sans"/>
-          <w:b/>
-          <w:sz w:val="20"/>
-          <w:szCs w:val="20"/>
-        </w:rPr>
-        <w:t xml:space="preserve"> </w:t>
-      </w:r>
-      <w:r>
-        <w:rPr>
-          <w:rFonts w:ascii="Droid Sans" w:eastAsia="Droid Sans" w:hAnsi="Droid Sans" w:cs="Droid Sans"/>
-          <w:sz w:val="20"/>
-          <w:szCs w:val="20"/>
-        </w:rPr>
-        <w:t xml:space="preserve">created a comprehensive wealth management application (desktop and online version). </w:t>
+        <w:t>, for Angel Broking (India’s largest stock broking firm) that replaced 2 of their legacy trading applications; Created comprehensive wealth management application (desktop and online version) that was white-labeled for 4 clients.</w:t>
       </w:r>
     </w:p>
     <w:tbl>
       <w:tblPr>
-        <w:tblStyle w:val="a8"/>
+        <w:tblStyle w:val="aa"/>
         <w:tblW w:w="9940" w:type="dxa"/>
         <w:tblLayout w:type="fixed"/>
         <w:tblLook w:val="0600" w:firstRow="0" w:lastRow="0" w:firstColumn="0" w:lastColumn="0" w:noHBand="1" w:noVBand="1"/>
@@ -2908,8 +3088,11 @@
         <w:tc>
           <w:tcPr>
             <w:tcW w:w="6160" w:type="dxa"/>
+            <w:shd w:val="clear" w:color="auto" w:fill="auto"/>
             <w:tcMar>
+              <w:top w:w="0" w:type="dxa"/>
               <w:left w:w="0" w:type="dxa"/>
+              <w:bottom w:w="0" w:type="dxa"/>
               <w:right w:w="0" w:type="dxa"/>
             </w:tcMar>
             <w:vAlign w:val="bottom"/>
@@ -2945,8 +3128,11 @@
         <w:tc>
           <w:tcPr>
             <w:tcW w:w="3780" w:type="dxa"/>
+            <w:shd w:val="clear" w:color="auto" w:fill="auto"/>
             <w:tcMar>
+              <w:top w:w="0" w:type="dxa"/>
               <w:left w:w="0" w:type="dxa"/>
+              <w:bottom w:w="0" w:type="dxa"/>
               <w:right w:w="0" w:type="dxa"/>
             </w:tcMar>
             <w:vAlign w:val="bottom"/>
@@ -3026,13 +3212,13 @@
           <w:sz w:val="20"/>
           <w:szCs w:val="20"/>
         </w:rPr>
-        <w:t xml:space="preserve"> (India’s premier e-learning portal).</w:t>
+        <w:t xml:space="preserve"> (India’s premier e-learning portal)  that increased new user registrations by at least 10% month-on-month for a year.</w:t>
       </w:r>
     </w:p>
     <w:p>
       <w:pPr>
         <w:widowControl w:val="0"/>
-        <w:spacing w:line="480" w:lineRule="auto"/>
+        <w:spacing w:after="100" w:line="240" w:lineRule="auto"/>
         <w:jc w:val="both"/>
         <w:rPr>
           <w:rFonts w:ascii="Droid Sans" w:eastAsia="Droid Sans" w:hAnsi="Droid Sans" w:cs="Droid Sans"/>
@@ -3063,19 +3249,17 @@
           <w:sz w:val="20"/>
           <w:szCs w:val="20"/>
         </w:rPr>
-        <w:t>developed learning activities as part of a suite of applications for Discovery Education.</w:t>
+        <w:t>developed ‘interactivities’ for Discovery Education suite of e-learning apps.</w:t>
       </w:r>
     </w:p>
     <w:p>
       <w:pPr>
         <w:widowControl w:val="0"/>
-        <w:spacing w:line="240" w:lineRule="auto"/>
+        <w:spacing w:before="200" w:line="240" w:lineRule="auto"/>
         <w:rPr>
           <w:rFonts w:ascii="Droid Sans" w:eastAsia="Droid Sans" w:hAnsi="Droid Sans" w:cs="Droid Sans"/>
           <w:b/>
-          <w:color w:val="666666"/>
-          <w:sz w:val="12"/>
-          <w:szCs w:val="12"/>
+          <w:color w:val="434343"/>
         </w:rPr>
       </w:pPr>
       <w:r>
@@ -3083,280 +3267,19 @@
           <w:rFonts w:ascii="Droid Sans" w:eastAsia="Droid Sans" w:hAnsi="Droid Sans" w:cs="Droid Sans"/>
           <w:b/>
           <w:color w:val="666666"/>
-          <w:sz w:val="20"/>
-          <w:szCs w:val="20"/>
         </w:rPr>
-        <w:t>Education</w:t>
-      </w:r>
-      <w:r>
-        <w:pict>
-          <v:rect id="_x0000_i1027" style="width:0;height:1.5pt" o:hralign="center" o:hrstd="t" o:hr="t" fillcolor="#a0a0a0" stroked="f"/>
-        </w:pict>
-      </w:r>
-    </w:p>
-    <w:tbl>
-      <w:tblPr>
-        <w:tblStyle w:val="a9"/>
-        <w:tblW w:w="9930" w:type="dxa"/>
-        <w:tblLayout w:type="fixed"/>
-        <w:tblLook w:val="0600" w:firstRow="0" w:lastRow="0" w:firstColumn="0" w:lastColumn="0" w:noHBand="1" w:noVBand="1"/>
-      </w:tblPr>
-      <w:tblGrid>
-        <w:gridCol w:w="6240"/>
-        <w:gridCol w:w="3690"/>
-      </w:tblGrid>
-      <w:tr>
-        <w:tc>
-          <w:tcPr>
-            <w:tcW w:w="6240" w:type="dxa"/>
-            <w:tcMar>
-              <w:left w:w="0" w:type="dxa"/>
-              <w:right w:w="0" w:type="dxa"/>
-            </w:tcMar>
-            <w:vAlign w:val="bottom"/>
-          </w:tcPr>
-          <w:p>
-            <w:pPr>
-              <w:widowControl w:val="0"/>
-              <w:rPr>
-                <w:rFonts w:ascii="Droid Sans" w:eastAsia="Droid Sans" w:hAnsi="Droid Sans" w:cs="Droid Sans"/>
-                <w:b/>
-                <w:sz w:val="20"/>
-                <w:szCs w:val="20"/>
-              </w:rPr>
-            </w:pPr>
-            <w:r>
-              <w:rPr>
-                <w:rFonts w:ascii="Droid Sans" w:eastAsia="Droid Sans" w:hAnsi="Droid Sans" w:cs="Droid Sans"/>
-                <w:b/>
-                <w:sz w:val="20"/>
-                <w:szCs w:val="20"/>
-              </w:rPr>
-              <w:t>Master of Science in Computer Science</w:t>
-            </w:r>
-          </w:p>
-        </w:tc>
-        <w:tc>
-          <w:tcPr>
-            <w:tcW w:w="3690" w:type="dxa"/>
-            <w:tcMar>
-              <w:left w:w="0" w:type="dxa"/>
-              <w:right w:w="0" w:type="dxa"/>
-            </w:tcMar>
-            <w:vAlign w:val="bottom"/>
-          </w:tcPr>
-          <w:p>
-            <w:pPr>
-              <w:widowControl w:val="0"/>
-              <w:ind w:left="-93" w:right="11"/>
-              <w:jc w:val="right"/>
-              <w:rPr>
-                <w:rFonts w:ascii="Droid Sans" w:eastAsia="Droid Sans" w:hAnsi="Droid Sans" w:cs="Droid Sans"/>
-                <w:i/>
-                <w:sz w:val="20"/>
-                <w:szCs w:val="20"/>
-                <w:shd w:val="clear" w:color="auto" w:fill="EFEFEF"/>
-              </w:rPr>
-            </w:pPr>
-            <w:r>
-              <w:rPr>
-                <w:rFonts w:ascii="Droid Sans" w:eastAsia="Droid Sans" w:hAnsi="Droid Sans" w:cs="Droid Sans"/>
-                <w:sz w:val="20"/>
-                <w:szCs w:val="20"/>
-              </w:rPr>
-              <w:t>Aug 2016 -</w:t>
-            </w:r>
-            <w:r>
-              <w:rPr>
-                <w:rFonts w:ascii="Droid Sans" w:eastAsia="Droid Sans" w:hAnsi="Droid Sans" w:cs="Droid Sans"/>
-                <w:sz w:val="20"/>
-                <w:szCs w:val="20"/>
-                <w:shd w:val="clear" w:color="auto" w:fill="EFEFEF"/>
-              </w:rPr>
-              <w:t xml:space="preserve"> </w:t>
-            </w:r>
-            <w:bookmarkStart w:id="0" w:name="_GoBack"/>
-            <w:r>
-              <w:rPr>
-                <w:rFonts w:ascii="Droid Sans" w:eastAsia="Droid Sans" w:hAnsi="Droid Sans" w:cs="Droid Sans"/>
-                <w:b/>
-                <w:color w:val="404040" w:themeColor="text1" w:themeTint="BF"/>
-                <w:sz w:val="20"/>
-                <w:szCs w:val="20"/>
-                <w:shd w:val="clear" w:color="auto" w:fill="EFEFEF"/>
-              </w:rPr>
-              <w:t>May 2018</w:t>
-            </w:r>
-            <w:bookmarkEnd w:id="0"/>
-          </w:p>
-        </w:tc>
-      </w:tr>
-    </w:tbl>
-    <w:p>
-      <w:pPr>
-        <w:widowControl w:val="0"/>
-        <w:spacing w:after="240" w:line="240" w:lineRule="auto"/>
-        <w:rPr>
-          <w:rFonts w:ascii="Droid Sans" w:eastAsia="Droid Sans" w:hAnsi="Droid Sans" w:cs="Droid Sans"/>
-          <w:sz w:val="20"/>
-          <w:szCs w:val="20"/>
-        </w:rPr>
-      </w:pPr>
-      <w:r>
-        <w:rPr>
-          <w:rFonts w:ascii="Droid Sans" w:eastAsia="Droid Sans" w:hAnsi="Droid Sans" w:cs="Droid Sans"/>
-          <w:sz w:val="20"/>
-          <w:szCs w:val="20"/>
-        </w:rPr>
-        <w:t>San Jose State University, San Jose, CA, USA</w:t>
-      </w:r>
-    </w:p>
-    <w:tbl>
-      <w:tblPr>
-        <w:tblStyle w:val="aa"/>
-        <w:tblW w:w="9900" w:type="dxa"/>
-        <w:tblLayout w:type="fixed"/>
-        <w:tblLook w:val="0600" w:firstRow="0" w:lastRow="0" w:firstColumn="0" w:lastColumn="0" w:noHBand="1" w:noVBand="1"/>
-      </w:tblPr>
-      <w:tblGrid>
-        <w:gridCol w:w="7140"/>
-        <w:gridCol w:w="2760"/>
-      </w:tblGrid>
-      <w:tr>
-        <w:tc>
-          <w:tcPr>
-            <w:tcW w:w="7140" w:type="dxa"/>
-            <w:tcMar>
-              <w:left w:w="0" w:type="dxa"/>
-              <w:right w:w="0" w:type="dxa"/>
-            </w:tcMar>
-            <w:vAlign w:val="bottom"/>
-          </w:tcPr>
-          <w:p>
-            <w:pPr>
-              <w:widowControl w:val="0"/>
-              <w:rPr>
-                <w:rFonts w:ascii="Droid Sans" w:eastAsia="Droid Sans" w:hAnsi="Droid Sans" w:cs="Droid Sans"/>
-                <w:b/>
-                <w:sz w:val="20"/>
-                <w:szCs w:val="20"/>
-              </w:rPr>
-            </w:pPr>
-            <w:r>
-              <w:rPr>
-                <w:rFonts w:ascii="Droid Sans" w:eastAsia="Droid Sans" w:hAnsi="Droid Sans" w:cs="Droid Sans"/>
-                <w:b/>
-                <w:sz w:val="20"/>
-                <w:szCs w:val="20"/>
-              </w:rPr>
-              <w:t>Bachelor of Engineering in Computer Engineering</w:t>
-            </w:r>
-          </w:p>
-        </w:tc>
-        <w:tc>
-          <w:tcPr>
-            <w:tcW w:w="2760" w:type="dxa"/>
-            <w:tcMar>
-              <w:left w:w="0" w:type="dxa"/>
-              <w:right w:w="0" w:type="dxa"/>
-            </w:tcMar>
-            <w:vAlign w:val="bottom"/>
-          </w:tcPr>
-          <w:p>
-            <w:pPr>
-              <w:widowControl w:val="0"/>
-              <w:ind w:left="-93" w:right="-18"/>
-              <w:jc w:val="right"/>
-              <w:rPr>
-                <w:rFonts w:ascii="Droid Sans" w:eastAsia="Droid Sans" w:hAnsi="Droid Sans" w:cs="Droid Sans"/>
-                <w:i/>
-                <w:sz w:val="20"/>
-                <w:szCs w:val="20"/>
-              </w:rPr>
-            </w:pPr>
-            <w:r>
-              <w:rPr>
-                <w:rFonts w:ascii="Droid Sans" w:eastAsia="Droid Sans" w:hAnsi="Droid Sans" w:cs="Droid Sans"/>
-                <w:sz w:val="20"/>
-                <w:szCs w:val="20"/>
-              </w:rPr>
-              <w:t>Aug 2003 - Jun 2007</w:t>
-            </w:r>
-          </w:p>
-        </w:tc>
-      </w:tr>
-    </w:tbl>
-    <w:p>
-      <w:pPr>
-        <w:widowControl w:val="0"/>
-        <w:spacing w:after="200" w:line="240" w:lineRule="auto"/>
-        <w:rPr>
-          <w:rFonts w:ascii="Droid Sans" w:eastAsia="Droid Sans" w:hAnsi="Droid Sans" w:cs="Droid Sans"/>
-          <w:sz w:val="20"/>
-          <w:szCs w:val="20"/>
-        </w:rPr>
-      </w:pPr>
-      <w:r>
-        <w:rPr>
-          <w:rFonts w:ascii="Droid Sans" w:eastAsia="Droid Sans" w:hAnsi="Droid Sans" w:cs="Droid Sans"/>
-          <w:sz w:val="20"/>
-          <w:szCs w:val="20"/>
-        </w:rPr>
-        <w:t>University of Mumbai, Mumbai, MH, India</w:t>
-      </w:r>
-    </w:p>
-    <w:p>
-      <w:pPr>
-        <w:widowControl w:val="0"/>
-        <w:spacing w:line="240" w:lineRule="auto"/>
-        <w:rPr>
-          <w:rFonts w:ascii="Droid Sans" w:eastAsia="Droid Sans" w:hAnsi="Droid Sans" w:cs="Droid Sans"/>
-          <w:b/>
-          <w:color w:val="666666"/>
-          <w:sz w:val="12"/>
-          <w:szCs w:val="12"/>
-        </w:rPr>
-      </w:pPr>
-      <w:r>
-        <w:rPr>
-          <w:rFonts w:ascii="Droid Sans" w:eastAsia="Droid Sans" w:hAnsi="Droid Sans" w:cs="Droid Sans"/>
-          <w:b/>
-          <w:color w:val="666666"/>
-          <w:sz w:val="20"/>
-          <w:szCs w:val="20"/>
-        </w:rPr>
-        <w:t>Projects</w:t>
+        <w:t xml:space="preserve">PROJECTS </w:t>
       </w:r>
       <w:r>
         <w:rPr>
           <w:rFonts w:ascii="Droid Sans" w:eastAsia="Droid Sans" w:hAnsi="Droid Sans" w:cs="Droid Sans"/>
           <w:color w:val="666666"/>
-          <w:sz w:val="20"/>
-          <w:szCs w:val="20"/>
         </w:rPr>
-        <w:t xml:space="preserve"> (★ Academic,</w:t>
-      </w:r>
-      <w:r>
-        <w:rPr>
-          <w:rFonts w:ascii="Droid Sans" w:eastAsia="Droid Sans" w:hAnsi="Droid Sans" w:cs="Droid Sans"/>
-          <w:color w:val="666666"/>
-          <w:sz w:val="18"/>
-          <w:szCs w:val="18"/>
-        </w:rPr>
-        <w:t xml:space="preserve"> ☀ </w:t>
-      </w:r>
-      <w:r>
-        <w:rPr>
-          <w:rFonts w:ascii="Droid Sans" w:eastAsia="Droid Sans" w:hAnsi="Droid Sans" w:cs="Droid Sans"/>
-          <w:color w:val="666666"/>
-          <w:sz w:val="20"/>
-          <w:szCs w:val="20"/>
-        </w:rPr>
-        <w:t>Professional)</w:t>
+        <w:t>(★ Academic, ☀ Professional)</w:t>
       </w:r>
       <w:r>
         <w:pict>
-          <v:rect id="_x0000_i1028" style="width:0;height:1.5pt" o:hralign="center" o:hrstd="t" o:hr="t" fillcolor="#a0a0a0" stroked="f"/>
+          <v:rect id="_x0000_i1036" style="width:0;height:1.5pt" o:hralign="center" o:hrstd="t" o:hr="t" fillcolor="#a0a0a0" stroked="f"/>
         </w:pict>
       </w:r>
     </w:p>
@@ -3368,15 +3291,18 @@
         <w:tblLook w:val="0600" w:firstRow="0" w:lastRow="0" w:firstColumn="0" w:lastColumn="0" w:noHBand="1" w:noVBand="1"/>
       </w:tblPr>
       <w:tblGrid>
-        <w:gridCol w:w="7995"/>
-        <w:gridCol w:w="1935"/>
+        <w:gridCol w:w="7815"/>
+        <w:gridCol w:w="2115"/>
       </w:tblGrid>
       <w:tr>
         <w:tc>
           <w:tcPr>
-            <w:tcW w:w="7995" w:type="dxa"/>
+            <w:tcW w:w="7815" w:type="dxa"/>
+            <w:shd w:val="clear" w:color="auto" w:fill="auto"/>
             <w:tcMar>
+              <w:top w:w="0" w:type="dxa"/>
               <w:left w:w="0" w:type="dxa"/>
+              <w:bottom w:w="0" w:type="dxa"/>
               <w:right w:w="0" w:type="dxa"/>
             </w:tcMar>
           </w:tcPr>
@@ -3386,11 +3312,176 @@
               <w:spacing w:line="240" w:lineRule="auto"/>
               <w:rPr>
                 <w:rFonts w:ascii="Droid Sans" w:eastAsia="Droid Sans" w:hAnsi="Droid Sans" w:cs="Droid Sans"/>
+                <w:sz w:val="20"/>
+                <w:szCs w:val="20"/>
+              </w:rPr>
+            </w:pPr>
+            <w:r>
+              <w:rPr>
+                <w:rFonts w:ascii="Droid Sans" w:eastAsia="Droid Sans" w:hAnsi="Droid Sans" w:cs="Droid Sans"/>
+                <w:color w:val="666666"/>
+                <w:sz w:val="20"/>
+                <w:szCs w:val="20"/>
+              </w:rPr>
+              <w:t xml:space="preserve">★ </w:t>
+            </w:r>
+            <w:r>
+              <w:rPr>
+                <w:rFonts w:ascii="Droid Sans" w:eastAsia="Droid Sans" w:hAnsi="Droid Sans" w:cs="Droid Sans"/>
                 <w:b/>
+                <w:color w:val="434343"/>
+                <w:sz w:val="20"/>
+                <w:szCs w:val="20"/>
+              </w:rPr>
+              <w:t>System to study effects of human migration (</w:t>
+            </w:r>
+            <w:proofErr w:type="spellStart"/>
+            <w:r>
+              <w:rPr>
+                <w:rFonts w:ascii="Droid Sans" w:eastAsia="Droid Sans" w:hAnsi="Droid Sans" w:cs="Droid Sans"/>
+                <w:b/>
+                <w:color w:val="434343"/>
+                <w:sz w:val="20"/>
+                <w:szCs w:val="20"/>
+              </w:rPr>
+              <w:t>NetLogo</w:t>
+            </w:r>
+            <w:proofErr w:type="spellEnd"/>
+            <w:r>
+              <w:rPr>
+                <w:rFonts w:ascii="Droid Sans" w:eastAsia="Droid Sans" w:hAnsi="Droid Sans" w:cs="Droid Sans"/>
+                <w:b/>
+                <w:color w:val="434343"/>
+                <w:sz w:val="20"/>
+                <w:szCs w:val="20"/>
+              </w:rPr>
+              <w:t xml:space="preserve"> Model, Master’s Project) </w:t>
+            </w:r>
+          </w:p>
+        </w:tc>
+        <w:tc>
+          <w:tcPr>
+            <w:tcW w:w="2115" w:type="dxa"/>
+            <w:shd w:val="clear" w:color="auto" w:fill="auto"/>
+            <w:tcMar>
+              <w:top w:w="0" w:type="dxa"/>
+              <w:left w:w="0" w:type="dxa"/>
+              <w:bottom w:w="0" w:type="dxa"/>
+              <w:right w:w="0" w:type="dxa"/>
+            </w:tcMar>
+          </w:tcPr>
+          <w:p>
+            <w:pPr>
+              <w:widowControl w:val="0"/>
+              <w:ind w:left="-93"/>
+              <w:jc w:val="right"/>
+              <w:rPr>
+                <w:rFonts w:ascii="Droid Sans" w:eastAsia="Droid Sans" w:hAnsi="Droid Sans" w:cs="Droid Sans"/>
+                <w:i/>
                 <w:sz w:val="20"/>
                 <w:szCs w:val="20"/>
               </w:rPr>
             </w:pPr>
+            <w:r>
+              <w:rPr>
+                <w:rFonts w:ascii="Droid Sans" w:eastAsia="Droid Sans" w:hAnsi="Droid Sans" w:cs="Droid Sans"/>
+                <w:sz w:val="20"/>
+                <w:szCs w:val="20"/>
+              </w:rPr>
+              <w:t>Aug 2017 - present</w:t>
+            </w:r>
+          </w:p>
+        </w:tc>
+      </w:tr>
+      <w:tr>
+        <w:trPr>
+          <w:trHeight w:val="200"/>
+        </w:trPr>
+        <w:tc>
+          <w:tcPr>
+            <w:tcW w:w="9930" w:type="dxa"/>
+            <w:gridSpan w:val="2"/>
+            <w:shd w:val="clear" w:color="auto" w:fill="auto"/>
+            <w:tcMar>
+              <w:top w:w="0" w:type="dxa"/>
+              <w:left w:w="0" w:type="dxa"/>
+              <w:bottom w:w="0" w:type="dxa"/>
+              <w:right w:w="0" w:type="dxa"/>
+            </w:tcMar>
+          </w:tcPr>
+          <w:p>
+            <w:pPr>
+              <w:widowControl w:val="0"/>
+              <w:spacing w:after="100" w:line="240" w:lineRule="auto"/>
+              <w:jc w:val="both"/>
+              <w:rPr>
+                <w:rFonts w:ascii="Droid Sans" w:eastAsia="Droid Sans" w:hAnsi="Droid Sans" w:cs="Droid Sans"/>
+                <w:b/>
+                <w:color w:val="434343"/>
+                <w:sz w:val="20"/>
+                <w:szCs w:val="20"/>
+              </w:rPr>
+            </w:pPr>
+            <w:r>
+              <w:rPr>
+                <w:rFonts w:ascii="Droid Sans" w:eastAsia="Droid Sans" w:hAnsi="Droid Sans" w:cs="Droid Sans"/>
+                <w:sz w:val="20"/>
+                <w:szCs w:val="20"/>
+              </w:rPr>
+              <w:t xml:space="preserve">Creating agent-based system to study economic pressures due to human migration and provide tools to policy makers to make informed decisions to tackle </w:t>
+            </w:r>
+            <w:r>
+              <w:rPr>
+                <w:rFonts w:ascii="Droid Sans" w:eastAsia="Droid Sans" w:hAnsi="Droid Sans" w:cs="Droid Sans"/>
+                <w:sz w:val="20"/>
+                <w:szCs w:val="20"/>
+              </w:rPr>
+              <w:t>labor</w:t>
+            </w:r>
+            <w:bookmarkStart w:id="0" w:name="_GoBack"/>
+            <w:bookmarkEnd w:id="0"/>
+            <w:r>
+              <w:rPr>
+                <w:rFonts w:ascii="Droid Sans" w:eastAsia="Droid Sans" w:hAnsi="Droid Sans" w:cs="Droid Sans"/>
+                <w:sz w:val="20"/>
+                <w:szCs w:val="20"/>
+              </w:rPr>
+              <w:t xml:space="preserve"> problems arising due to influx of immigrant labor.</w:t>
+            </w:r>
+          </w:p>
+        </w:tc>
+      </w:tr>
+      <w:tr>
+        <w:tc>
+          <w:tcPr>
+            <w:tcW w:w="7815" w:type="dxa"/>
+            <w:shd w:val="clear" w:color="auto" w:fill="auto"/>
+            <w:tcMar>
+              <w:top w:w="0" w:type="dxa"/>
+              <w:left w:w="0" w:type="dxa"/>
+              <w:bottom w:w="0" w:type="dxa"/>
+              <w:right w:w="0" w:type="dxa"/>
+            </w:tcMar>
+          </w:tcPr>
+          <w:p>
+            <w:pPr>
+              <w:widowControl w:val="0"/>
+              <w:spacing w:line="240" w:lineRule="auto"/>
+              <w:rPr>
+                <w:rFonts w:ascii="Droid Sans" w:eastAsia="Droid Sans" w:hAnsi="Droid Sans" w:cs="Droid Sans"/>
+                <w:sz w:val="20"/>
+                <w:szCs w:val="20"/>
+              </w:rPr>
+            </w:pPr>
+            <w:r>
+              <w:rPr>
+                <w:rFonts w:ascii="Droid Sans" w:eastAsia="Droid Sans" w:hAnsi="Droid Sans" w:cs="Droid Sans"/>
+                <w:color w:val="666666"/>
+                <w:sz w:val="20"/>
+                <w:szCs w:val="20"/>
+              </w:rPr>
+              <w:t xml:space="preserve">★ </w:t>
+            </w:r>
             <w:hyperlink r:id="rId26">
               <w:r>
                 <w:rPr>
@@ -3400,75 +3491,65 @@
                   <w:sz w:val="20"/>
                   <w:szCs w:val="20"/>
                 </w:rPr>
-                <w:t xml:space="preserve">★ Fit n Fun (Android App) </w:t>
+                <w:t xml:space="preserve">Fit n Fun (Android App, Academic Project) </w:t>
               </w:r>
             </w:hyperlink>
-            <w:r>
-              <w:rPr>
-                <w:noProof/>
-              </w:rPr>
-              <w:drawing>
-                <wp:inline distT="114300" distB="114300" distL="114300" distR="114300">
-                  <wp:extent cx="116563" cy="116563"/>
-                  <wp:effectExtent l="0" t="0" r="0" b="0"/>
-                  <wp:docPr id="24" name="image4.png"/>
-                  <wp:cNvGraphicFramePr/>
-                  <a:graphic xmlns:a="http://schemas.openxmlformats.org/drawingml/2006/main">
-                    <a:graphicData uri="http://schemas.openxmlformats.org/drawingml/2006/picture">
-                      <pic:pic xmlns:pic="http://schemas.openxmlformats.org/drawingml/2006/picture">
-                        <pic:nvPicPr>
-                          <pic:cNvPr id="0" name="image4.png"/>
-                          <pic:cNvPicPr preferRelativeResize="0"/>
-                        </pic:nvPicPr>
-                        <pic:blipFill>
-                          <a:blip r:embed="rId24"/>
-                          <a:srcRect/>
-                          <a:stretch>
-                            <a:fillRect/>
-                          </a:stretch>
-                        </pic:blipFill>
-                        <pic:spPr>
-                          <a:xfrm>
-                            <a:off x="0" y="0"/>
-                            <a:ext cx="116563" cy="116563"/>
-                          </a:xfrm>
-                          <a:prstGeom prst="rect">
-                            <a:avLst/>
-                          </a:prstGeom>
-                          <a:ln/>
-                        </pic:spPr>
-                      </pic:pic>
-                    </a:graphicData>
-                  </a:graphic>
-                </wp:inline>
-              </w:drawing>
-            </w:r>
-          </w:p>
-          <w:p>
-            <w:pPr>
-              <w:widowControl w:val="0"/>
-              <w:spacing w:after="100" w:line="240" w:lineRule="auto"/>
-              <w:rPr>
-                <w:rFonts w:ascii="Droid Sans" w:eastAsia="Droid Sans" w:hAnsi="Droid Sans" w:cs="Droid Sans"/>
-                <w:sz w:val="20"/>
-                <w:szCs w:val="20"/>
-              </w:rPr>
-            </w:pPr>
-            <w:r>
-              <w:rPr>
-                <w:rFonts w:ascii="Droid Sans" w:eastAsia="Droid Sans" w:hAnsi="Droid Sans" w:cs="Droid Sans"/>
-                <w:sz w:val="20"/>
-                <w:szCs w:val="20"/>
-              </w:rPr>
-              <w:t>A fun app developed that uses device sensors and encourages users to engage in physical activity, get fit, and have fun while doing so.</w:t>
-            </w:r>
+            <w:hyperlink r:id="rId27">
+              <w:r>
+                <w:rPr>
+                  <w:rFonts w:ascii="Droid Sans" w:eastAsia="Droid Sans" w:hAnsi="Droid Sans" w:cs="Droid Sans"/>
+                  <w:noProof/>
+                  <w:color w:val="1155CC"/>
+                  <w:sz w:val="20"/>
+                  <w:szCs w:val="20"/>
+                </w:rPr>
+                <w:drawing>
+                  <wp:inline distT="114300" distB="114300" distL="114300" distR="114300" wp14:anchorId="2B65319B" wp14:editId="642CBF47">
+                    <wp:extent cx="116563" cy="116563"/>
+                    <wp:effectExtent l="0" t="0" r="0" b="0"/>
+                    <wp:docPr id="28" name="image2.png"/>
+                    <wp:cNvGraphicFramePr/>
+                    <a:graphic xmlns:a="http://schemas.openxmlformats.org/drawingml/2006/main">
+                      <a:graphicData uri="http://schemas.openxmlformats.org/drawingml/2006/picture">
+                        <pic:pic xmlns:pic="http://schemas.openxmlformats.org/drawingml/2006/picture">
+                          <pic:nvPicPr>
+                            <pic:cNvPr id="0" name="image2.png"/>
+                            <pic:cNvPicPr preferRelativeResize="0"/>
+                          </pic:nvPicPr>
+                          <pic:blipFill>
+                            <a:blip r:embed="rId24"/>
+                            <a:srcRect/>
+                            <a:stretch>
+                              <a:fillRect/>
+                            </a:stretch>
+                          </pic:blipFill>
+                          <pic:spPr>
+                            <a:xfrm>
+                              <a:off x="0" y="0"/>
+                              <a:ext cx="116563" cy="116563"/>
+                            </a:xfrm>
+                            <a:prstGeom prst="rect">
+                              <a:avLst/>
+                            </a:prstGeom>
+                            <a:ln/>
+                          </pic:spPr>
+                        </pic:pic>
+                      </a:graphicData>
+                    </a:graphic>
+                  </wp:inline>
+                </w:drawing>
+              </w:r>
+            </w:hyperlink>
           </w:p>
         </w:tc>
         <w:tc>
           <w:tcPr>
-            <w:tcW w:w="1935" w:type="dxa"/>
+            <w:tcW w:w="2115" w:type="dxa"/>
+            <w:shd w:val="clear" w:color="auto" w:fill="auto"/>
             <w:tcMar>
+              <w:top w:w="0" w:type="dxa"/>
               <w:left w:w="0" w:type="dxa"/>
+              <w:bottom w:w="0" w:type="dxa"/>
               <w:right w:w="0" w:type="dxa"/>
             </w:tcMar>
           </w:tcPr>
@@ -3505,11 +3586,54 @@
         </w:tc>
       </w:tr>
       <w:tr>
+        <w:trPr>
+          <w:trHeight w:val="520"/>
+        </w:trPr>
         <w:tc>
           <w:tcPr>
-            <w:tcW w:w="7995" w:type="dxa"/>
+            <w:tcW w:w="9930" w:type="dxa"/>
+            <w:gridSpan w:val="2"/>
+            <w:shd w:val="clear" w:color="auto" w:fill="auto"/>
             <w:tcMar>
+              <w:top w:w="0" w:type="dxa"/>
               <w:left w:w="0" w:type="dxa"/>
+              <w:bottom w:w="0" w:type="dxa"/>
+              <w:right w:w="0" w:type="dxa"/>
+            </w:tcMar>
+          </w:tcPr>
+          <w:p>
+            <w:pPr>
+              <w:widowControl w:val="0"/>
+              <w:spacing w:after="100" w:line="240" w:lineRule="auto"/>
+              <w:jc w:val="both"/>
+              <w:rPr>
+                <w:rFonts w:ascii="Droid Sans" w:eastAsia="Droid Sans" w:hAnsi="Droid Sans" w:cs="Droid Sans"/>
+                <w:b/>
+                <w:color w:val="434343"/>
+                <w:sz w:val="20"/>
+                <w:szCs w:val="20"/>
+              </w:rPr>
+            </w:pPr>
+            <w:r>
+              <w:rPr>
+                <w:rFonts w:ascii="Droid Sans" w:eastAsia="Droid Sans" w:hAnsi="Droid Sans" w:cs="Droid Sans"/>
+                <w:sz w:val="20"/>
+                <w:szCs w:val="20"/>
+              </w:rPr>
+              <w:t>Created fun Android app that uses device sensors, geolocation, and encourages users to engage in physical activity, get fit, and have fun while doing so.</w:t>
+            </w:r>
+          </w:p>
+        </w:tc>
+      </w:tr>
+      <w:tr>
+        <w:tc>
+          <w:tcPr>
+            <w:tcW w:w="7815" w:type="dxa"/>
+            <w:shd w:val="clear" w:color="auto" w:fill="auto"/>
+            <w:tcMar>
+              <w:top w:w="0" w:type="dxa"/>
+              <w:left w:w="0" w:type="dxa"/>
+              <w:bottom w:w="0" w:type="dxa"/>
               <w:right w:w="0" w:type="dxa"/>
             </w:tcMar>
           </w:tcPr>
@@ -3519,23 +3643,19 @@
               <w:spacing w:line="240" w:lineRule="auto"/>
               <w:rPr>
                 <w:rFonts w:ascii="Droid Sans" w:eastAsia="Droid Sans" w:hAnsi="Droid Sans" w:cs="Droid Sans"/>
-                <w:b/>
                 <w:sz w:val="20"/>
                 <w:szCs w:val="20"/>
               </w:rPr>
             </w:pPr>
-            <w:hyperlink r:id="rId27">
-              <w:r>
-                <w:rPr>
-                  <w:rFonts w:ascii="Droid Sans" w:eastAsia="Droid Sans" w:hAnsi="Droid Sans" w:cs="Droid Sans"/>
-                  <w:b/>
-                  <w:color w:val="1155CC"/>
-                  <w:sz w:val="18"/>
-                  <w:szCs w:val="18"/>
-                </w:rPr>
-                <w:t xml:space="preserve">☀ </w:t>
-              </w:r>
-            </w:hyperlink>
+            <w:r>
+              <w:rPr>
+                <w:rFonts w:ascii="Droid Sans" w:eastAsia="Droid Sans" w:hAnsi="Droid Sans" w:cs="Droid Sans"/>
+                <w:color w:val="666666"/>
+                <w:sz w:val="18"/>
+                <w:szCs w:val="18"/>
+              </w:rPr>
+              <w:t xml:space="preserve">☀ </w:t>
+            </w:r>
             <w:hyperlink r:id="rId28">
               <w:r>
                 <w:rPr>
@@ -3545,75 +3665,65 @@
                   <w:sz w:val="20"/>
                   <w:szCs w:val="20"/>
                 </w:rPr>
-                <w:t xml:space="preserve">Broad Market Index (Web App) </w:t>
+                <w:t xml:space="preserve">Broad Market Index (Web App, Professional Project) </w:t>
               </w:r>
             </w:hyperlink>
-            <w:r>
-              <w:rPr>
-                <w:noProof/>
-              </w:rPr>
-              <w:drawing>
-                <wp:inline distT="114300" distB="114300" distL="114300" distR="114300">
-                  <wp:extent cx="116563" cy="116563"/>
-                  <wp:effectExtent l="0" t="0" r="0" b="0"/>
-                  <wp:docPr id="25" name="image6.png"/>
-                  <wp:cNvGraphicFramePr/>
-                  <a:graphic xmlns:a="http://schemas.openxmlformats.org/drawingml/2006/main">
-                    <a:graphicData uri="http://schemas.openxmlformats.org/drawingml/2006/picture">
-                      <pic:pic xmlns:pic="http://schemas.openxmlformats.org/drawingml/2006/picture">
-                        <pic:nvPicPr>
-                          <pic:cNvPr id="0" name="image6.png"/>
-                          <pic:cNvPicPr preferRelativeResize="0"/>
-                        </pic:nvPicPr>
-                        <pic:blipFill>
-                          <a:blip r:embed="rId24"/>
-                          <a:srcRect/>
-                          <a:stretch>
-                            <a:fillRect/>
-                          </a:stretch>
-                        </pic:blipFill>
-                        <pic:spPr>
-                          <a:xfrm>
-                            <a:off x="0" y="0"/>
-                            <a:ext cx="116563" cy="116563"/>
-                          </a:xfrm>
-                          <a:prstGeom prst="rect">
-                            <a:avLst/>
-                          </a:prstGeom>
-                          <a:ln/>
-                        </pic:spPr>
-                      </pic:pic>
-                    </a:graphicData>
-                  </a:graphic>
-                </wp:inline>
-              </w:drawing>
-            </w:r>
-          </w:p>
-          <w:p>
-            <w:pPr>
-              <w:widowControl w:val="0"/>
-              <w:spacing w:after="100" w:line="240" w:lineRule="auto"/>
-              <w:rPr>
-                <w:rFonts w:ascii="Droid Sans" w:eastAsia="Droid Sans" w:hAnsi="Droid Sans" w:cs="Droid Sans"/>
-                <w:sz w:val="20"/>
-                <w:szCs w:val="20"/>
-              </w:rPr>
-            </w:pPr>
-            <w:r>
-              <w:rPr>
-                <w:rFonts w:ascii="Droid Sans" w:eastAsia="Droid Sans" w:hAnsi="Droid Sans" w:cs="Droid Sans"/>
-                <w:sz w:val="20"/>
-                <w:szCs w:val="20"/>
-              </w:rPr>
-              <w:t>Web app to monitor and analyze market sentiment built using custom-built charts and other data visualization components.</w:t>
-            </w:r>
+            <w:hyperlink r:id="rId29">
+              <w:r>
+                <w:rPr>
+                  <w:rFonts w:ascii="Droid Sans" w:eastAsia="Droid Sans" w:hAnsi="Droid Sans" w:cs="Droid Sans"/>
+                  <w:noProof/>
+                  <w:color w:val="1155CC"/>
+                  <w:sz w:val="20"/>
+                  <w:szCs w:val="20"/>
+                </w:rPr>
+                <w:drawing>
+                  <wp:inline distT="114300" distB="114300" distL="114300" distR="114300" wp14:anchorId="23B2FAEF" wp14:editId="24516B22">
+                    <wp:extent cx="116563" cy="116563"/>
+                    <wp:effectExtent l="0" t="0" r="0" b="0"/>
+                    <wp:docPr id="29" name="image3.png"/>
+                    <wp:cNvGraphicFramePr/>
+                    <a:graphic xmlns:a="http://schemas.openxmlformats.org/drawingml/2006/main">
+                      <a:graphicData uri="http://schemas.openxmlformats.org/drawingml/2006/picture">
+                        <pic:pic xmlns:pic="http://schemas.openxmlformats.org/drawingml/2006/picture">
+                          <pic:nvPicPr>
+                            <pic:cNvPr id="0" name="image3.png"/>
+                            <pic:cNvPicPr preferRelativeResize="0"/>
+                          </pic:nvPicPr>
+                          <pic:blipFill>
+                            <a:blip r:embed="rId24"/>
+                            <a:srcRect/>
+                            <a:stretch>
+                              <a:fillRect/>
+                            </a:stretch>
+                          </pic:blipFill>
+                          <pic:spPr>
+                            <a:xfrm>
+                              <a:off x="0" y="0"/>
+                              <a:ext cx="116563" cy="116563"/>
+                            </a:xfrm>
+                            <a:prstGeom prst="rect">
+                              <a:avLst/>
+                            </a:prstGeom>
+                            <a:ln/>
+                          </pic:spPr>
+                        </pic:pic>
+                      </a:graphicData>
+                    </a:graphic>
+                  </wp:inline>
+                </w:drawing>
+              </w:r>
+            </w:hyperlink>
           </w:p>
         </w:tc>
         <w:tc>
           <w:tcPr>
-            <w:tcW w:w="1935" w:type="dxa"/>
+            <w:tcW w:w="2115" w:type="dxa"/>
+            <w:shd w:val="clear" w:color="auto" w:fill="auto"/>
             <w:tcMar>
+              <w:top w:w="0" w:type="dxa"/>
               <w:left w:w="0" w:type="dxa"/>
+              <w:bottom w:w="0" w:type="dxa"/>
               <w:right w:w="0" w:type="dxa"/>
             </w:tcMar>
           </w:tcPr>
@@ -3650,21 +3760,30 @@
         </w:tc>
       </w:tr>
       <w:tr>
+        <w:trPr>
+          <w:trHeight w:val="200"/>
+        </w:trPr>
         <w:tc>
           <w:tcPr>
-            <w:tcW w:w="7995" w:type="dxa"/>
+            <w:tcW w:w="9930" w:type="dxa"/>
+            <w:gridSpan w:val="2"/>
+            <w:shd w:val="clear" w:color="auto" w:fill="auto"/>
             <w:tcMar>
+              <w:top w:w="0" w:type="dxa"/>
               <w:left w:w="0" w:type="dxa"/>
+              <w:bottom w:w="0" w:type="dxa"/>
               <w:right w:w="0" w:type="dxa"/>
             </w:tcMar>
           </w:tcPr>
           <w:p>
             <w:pPr>
               <w:widowControl w:val="0"/>
-              <w:spacing w:line="240" w:lineRule="auto"/>
+              <w:spacing w:after="100" w:line="240" w:lineRule="auto"/>
+              <w:jc w:val="both"/>
               <w:rPr>
                 <w:rFonts w:ascii="Droid Sans" w:eastAsia="Droid Sans" w:hAnsi="Droid Sans" w:cs="Droid Sans"/>
                 <w:b/>
+                <w:color w:val="434343"/>
                 <w:sz w:val="20"/>
                 <w:szCs w:val="20"/>
               </w:rPr>
@@ -3672,122 +3791,26 @@
             <w:r>
               <w:rPr>
                 <w:rFonts w:ascii="Droid Sans" w:eastAsia="Droid Sans" w:hAnsi="Droid Sans" w:cs="Droid Sans"/>
-                <w:b/>
-                <w:color w:val="1155CC"/>
-                <w:sz w:val="18"/>
-                <w:szCs w:val="18"/>
-              </w:rPr>
-              <w:t xml:space="preserve">☀ </w:t>
-            </w:r>
-            <w:r>
-              <w:rPr>
-                <w:rFonts w:ascii="Droid Sans" w:eastAsia="Droid Sans" w:hAnsi="Droid Sans" w:cs="Droid Sans"/>
-                <w:b/>
-                <w:color w:val="1155CC"/>
-                <w:sz w:val="20"/>
-                <w:szCs w:val="20"/>
-              </w:rPr>
-              <w:t>Consumer Outlook Index (Web App)</w:t>
-            </w:r>
-            <w:hyperlink r:id="rId29">
-              <w:r>
-                <w:rPr>
-                  <w:rFonts w:ascii="Droid Sans" w:eastAsia="Droid Sans" w:hAnsi="Droid Sans" w:cs="Droid Sans"/>
-                  <w:b/>
-                  <w:color w:val="1155CC"/>
-                  <w:sz w:val="20"/>
-                  <w:szCs w:val="20"/>
-                </w:rPr>
-                <w:t xml:space="preserve"> </w:t>
-              </w:r>
-            </w:hyperlink>
-            <w:r>
-              <w:rPr>
-                <w:noProof/>
-              </w:rPr>
-              <w:drawing>
-                <wp:inline distT="114300" distB="114300" distL="114300" distR="114300">
-                  <wp:extent cx="116563" cy="116563"/>
-                  <wp:effectExtent l="0" t="0" r="0" b="0"/>
-                  <wp:docPr id="26" name="image5.png"/>
-                  <wp:cNvGraphicFramePr/>
-                  <a:graphic xmlns:a="http://schemas.openxmlformats.org/drawingml/2006/main">
-                    <a:graphicData uri="http://schemas.openxmlformats.org/drawingml/2006/picture">
-                      <pic:pic xmlns:pic="http://schemas.openxmlformats.org/drawingml/2006/picture">
-                        <pic:nvPicPr>
-                          <pic:cNvPr id="0" name="image5.png"/>
-                          <pic:cNvPicPr preferRelativeResize="0"/>
-                        </pic:nvPicPr>
-                        <pic:blipFill>
-                          <a:blip r:embed="rId24"/>
-                          <a:srcRect/>
-                          <a:stretch>
-                            <a:fillRect/>
-                          </a:stretch>
-                        </pic:blipFill>
-                        <pic:spPr>
-                          <a:xfrm>
-                            <a:off x="0" y="0"/>
-                            <a:ext cx="116563" cy="116563"/>
-                          </a:xfrm>
-                          <a:prstGeom prst="rect">
-                            <a:avLst/>
-                          </a:prstGeom>
-                          <a:ln/>
-                        </pic:spPr>
-                      </pic:pic>
-                    </a:graphicData>
-                  </a:graphic>
-                </wp:inline>
-              </w:drawing>
-            </w:r>
-          </w:p>
-          <w:p>
-            <w:pPr>
-              <w:widowControl w:val="0"/>
-              <w:spacing w:line="240" w:lineRule="auto"/>
-              <w:rPr>
-                <w:rFonts w:ascii="Droid Sans" w:eastAsia="Droid Sans" w:hAnsi="Droid Sans" w:cs="Droid Sans"/>
-                <w:sz w:val="20"/>
-                <w:szCs w:val="20"/>
-              </w:rPr>
-            </w:pPr>
-            <w:r>
-              <w:rPr>
-                <w:rFonts w:ascii="Droid Sans" w:eastAsia="Droid Sans" w:hAnsi="Droid Sans" w:cs="Droid Sans"/>
-                <w:sz w:val="20"/>
-                <w:szCs w:val="20"/>
-              </w:rPr>
-              <w:t>A data visualization dashboard to display macroeconomic information using custom charts that enable user to gain geographic and demographic insights on the economy.</w:t>
-            </w:r>
-          </w:p>
-        </w:tc>
-        <w:tc>
-          <w:tcPr>
-            <w:tcW w:w="1935" w:type="dxa"/>
-            <w:tcMar>
-              <w:left w:w="0" w:type="dxa"/>
-              <w:right w:w="0" w:type="dxa"/>
-            </w:tcMar>
-          </w:tcPr>
-          <w:p>
-            <w:pPr>
-              <w:widowControl w:val="0"/>
-              <w:ind w:left="-93"/>
-              <w:jc w:val="right"/>
-              <w:rPr>
-                <w:rFonts w:ascii="Droid Sans" w:eastAsia="Droid Sans" w:hAnsi="Droid Sans" w:cs="Droid Sans"/>
-                <w:sz w:val="20"/>
-                <w:szCs w:val="20"/>
-              </w:rPr>
-            </w:pPr>
-            <w:r>
-              <w:rPr>
-                <w:rFonts w:ascii="Droid Sans" w:eastAsia="Droid Sans" w:hAnsi="Droid Sans" w:cs="Droid Sans"/>
-                <w:sz w:val="20"/>
-                <w:szCs w:val="20"/>
-              </w:rPr>
-              <w:t>Sep 2012 - Mar 2013</w:t>
+                <w:sz w:val="20"/>
+                <w:szCs w:val="20"/>
+              </w:rPr>
+              <w:t xml:space="preserve">Created web app to monitor and analyze market sentiment using custom-built data visualization components that provided insights into </w:t>
+            </w:r>
+            <w:r>
+              <w:rPr>
+                <w:rFonts w:ascii="Droid Sans" w:eastAsia="Droid Sans" w:hAnsi="Droid Sans" w:cs="Droid Sans"/>
+                <w:sz w:val="20"/>
+                <w:szCs w:val="20"/>
+              </w:rPr>
+              <w:t>Indian</w:t>
+            </w:r>
+            <w:r>
+              <w:rPr>
+                <w:rFonts w:ascii="Droid Sans" w:eastAsia="Droid Sans" w:hAnsi="Droid Sans" w:cs="Droid Sans"/>
+                <w:sz w:val="20"/>
+                <w:szCs w:val="20"/>
+              </w:rPr>
+              <w:t xml:space="preserve"> stock market behavior.</w:t>
             </w:r>
           </w:p>
         </w:tc>
@@ -3805,8 +3828,7 @@
       </w:pPr>
     </w:p>
     <w:sectPr>
-      <w:headerReference w:type="default" r:id="rId30"/>
-      <w:footerReference w:type="default" r:id="rId31"/>
+      <w:footerReference w:type="default" r:id="rId30"/>
       <w:pgSz w:w="12240" w:h="15840"/>
       <w:pgMar w:top="720" w:right="1152" w:bottom="540" w:left="1152" w:header="0" w:footer="300" w:gutter="0"/>
       <w:pgNumType w:start="1"/>
@@ -3845,26 +3867,23 @@
 <w:ftr xmlns:wpc="http://schemas.microsoft.com/office/word/2010/wordprocessingCanvas" xmlns:cx="http://schemas.microsoft.com/office/drawing/2014/chartex" xmlns:cx1="http://schemas.microsoft.com/office/drawing/2015/9/8/chartex" xmlns:cx2="http://schemas.microsoft.com/office/drawing/2015/10/21/chartex" xmlns:cx3="http://schemas.microsoft.com/office/drawing/2016/5/9/chartex" xmlns:cx4="http://schemas.microsoft.com/office/drawing/2016/5/10/chartex" xmlns:cx5="http://schemas.microsoft.com/office/drawing/2016/5/11/chartex" xmlns:mc="http://schemas.openxmlformats.org/markup-compatibility/2006" xmlns:o="urn:schemas-microsoft-com:office:office" xmlns:r="http://schemas.openxmlformats.org/officeDocument/2006/relationships" xmlns:m="http://schemas.openxmlformats.org/officeDocument/2006/math" xmlns:v="urn:schemas-microsoft-com:vml" xmlns:wp14="http://schemas.microsoft.com/office/word/2010/wordprocessingDrawing" xmlns:wp="http://schemas.openxmlformats.org/drawingml/2006/wordprocessingDrawing" xmlns:w10="urn:schemas-microsoft-com:office:word" xmlns:w="http://schemas.openxmlformats.org/wordprocessingml/2006/main" xmlns:w14="http://schemas.microsoft.com/office/word/2010/wordml" xmlns:w15="http://schemas.microsoft.com/office/word/2012/wordml" xmlns:w16se="http://schemas.microsoft.com/office/word/2015/wordml/symex" xmlns:wpg="http://schemas.microsoft.com/office/word/2010/wordprocessingGroup" xmlns:wpi="http://schemas.microsoft.com/office/word/2010/wordprocessingInk" xmlns:wne="http://schemas.microsoft.com/office/word/2006/wordml" xmlns:wps="http://schemas.microsoft.com/office/word/2010/wordprocessingShape" mc:Ignorable="w14 w15 w16se wp14">
   <w:p>
     <w:pPr>
-      <w:spacing w:line="480" w:lineRule="auto"/>
-      <w:jc w:val="center"/>
+      <w:spacing w:before="200" w:line="240" w:lineRule="auto"/>
+      <w:ind w:right="49"/>
+      <w:jc w:val="right"/>
       <w:rPr>
-        <w:color w:val="434343"/>
+        <w:rFonts w:ascii="Consolas" w:eastAsia="Consolas" w:hAnsi="Consolas" w:cs="Consolas"/>
+        <w:sz w:val="18"/>
+        <w:szCs w:val="18"/>
       </w:rPr>
     </w:pPr>
     <w:r>
-      <w:t xml:space="preserve"> </w:t>
-    </w:r>
-    <w:r>
-      <w:t>−</w:t>
-    </w:r>
-    <w:r>
       <w:rPr>
-        <w:rFonts w:ascii="Segoe UI Symbol" w:hAnsi="Segoe UI Symbol" w:cs="Segoe UI Symbol"/>
+        <w:rFonts w:ascii="Consolas" w:eastAsia="Consolas" w:hAnsi="Consolas" w:cs="Consolas"/>
+        <w:color w:val="999999"/>
+        <w:sz w:val="18"/>
+        <w:szCs w:val="18"/>
       </w:rPr>
-      <w:t>⚜</w:t>
-    </w:r>
-    <w:r>
-      <w:t>−</w:t>
+      <w:t>Web Apps · Android · iOS(Swift) · UI · UX · Data Visualization</w:t>
     </w:r>
   </w:p>
 </w:ftr>
@@ -3893,32 +3912,6 @@
     </w:p>
   </w:footnote>
 </w:footnotes>
-</file>
-
-<file path=word/header1.xml><?xml version="1.0" encoding="utf-8"?>
-<w:hdr xmlns:wpc="http://schemas.microsoft.com/office/word/2010/wordprocessingCanvas" xmlns:cx="http://schemas.microsoft.com/office/drawing/2014/chartex" xmlns:cx1="http://schemas.microsoft.com/office/drawing/2015/9/8/chartex" xmlns:cx2="http://schemas.microsoft.com/office/drawing/2015/10/21/chartex" xmlns:cx3="http://schemas.microsoft.com/office/drawing/2016/5/9/chartex" xmlns:cx4="http://schemas.microsoft.com/office/drawing/2016/5/10/chartex" xmlns:cx5="http://schemas.microsoft.com/office/drawing/2016/5/11/chartex" xmlns:mc="http://schemas.openxmlformats.org/markup-compatibility/2006" xmlns:o="urn:schemas-microsoft-com:office:office" xmlns:r="http://schemas.openxmlformats.org/officeDocument/2006/relationships" xmlns:m="http://schemas.openxmlformats.org/officeDocument/2006/math" xmlns:v="urn:schemas-microsoft-com:vml" xmlns:wp14="http://schemas.microsoft.com/office/word/2010/wordprocessingDrawing" xmlns:wp="http://schemas.openxmlformats.org/drawingml/2006/wordprocessingDrawing" xmlns:w10="urn:schemas-microsoft-com:office:word" xmlns:w="http://schemas.openxmlformats.org/wordprocessingml/2006/main" xmlns:w14="http://schemas.microsoft.com/office/word/2010/wordml" xmlns:w15="http://schemas.microsoft.com/office/word/2012/wordml" xmlns:w16se="http://schemas.microsoft.com/office/word/2015/wordml/symex" xmlns:wpg="http://schemas.microsoft.com/office/word/2010/wordprocessingGroup" xmlns:wpi="http://schemas.microsoft.com/office/word/2010/wordprocessingInk" xmlns:wne="http://schemas.microsoft.com/office/word/2006/wordml" xmlns:wps="http://schemas.microsoft.com/office/word/2010/wordprocessingShape" mc:Ignorable="w14 w15 w16se wp14">
-  <w:p>
-    <w:pPr>
-      <w:spacing w:before="200" w:line="240" w:lineRule="auto"/>
-      <w:ind w:right="49"/>
-      <w:jc w:val="right"/>
-      <w:rPr>
-        <w:rFonts w:ascii="Consolas" w:eastAsia="Consolas" w:hAnsi="Consolas" w:cs="Consolas"/>
-        <w:sz w:val="18"/>
-        <w:szCs w:val="18"/>
-      </w:rPr>
-    </w:pPr>
-    <w:r>
-      <w:rPr>
-        <w:rFonts w:ascii="Consolas" w:eastAsia="Consolas" w:hAnsi="Consolas" w:cs="Consolas"/>
-        <w:color w:val="999999"/>
-        <w:sz w:val="18"/>
-        <w:szCs w:val="18"/>
-      </w:rPr>
-      <w:t>Web Apps · Android · iOS(Swift) · UI · UX · Data Visualization</w:t>
-    </w:r>
-  </w:p>
-</w:hdr>
 </file>
 
 <file path=word/styles.xml><?xml version="1.0" encoding="utf-8"?>

</xml_diff>

<commit_message>
Updated Resume (doc & pdf format)
</commit_message>
<xml_diff>
--- a/docs/Resume-Vikram-Deshmukh.docx
+++ b/docs/Resume-Vikram-Deshmukh.docx
@@ -1,6 +1,6 @@
 
 <file path=word/document.xml><?xml version="1.0" encoding="utf-8"?>
-<w:document xmlns:wpc="http://schemas.microsoft.com/office/word/2010/wordprocessingCanvas" xmlns:cx="http://schemas.microsoft.com/office/drawing/2014/chartex" xmlns:cx1="http://schemas.microsoft.com/office/drawing/2015/9/8/chartex" xmlns:cx2="http://schemas.microsoft.com/office/drawing/2015/10/21/chartex" xmlns:cx3="http://schemas.microsoft.com/office/drawing/2016/5/9/chartex" xmlns:cx4="http://schemas.microsoft.com/office/drawing/2016/5/10/chartex" xmlns:cx5="http://schemas.microsoft.com/office/drawing/2016/5/11/chartex" xmlns:mc="http://schemas.openxmlformats.org/markup-compatibility/2006" xmlns:o="urn:schemas-microsoft-com:office:office" xmlns:r="http://schemas.openxmlformats.org/officeDocument/2006/relationships" xmlns:m="http://schemas.openxmlformats.org/officeDocument/2006/math" xmlns:v="urn:schemas-microsoft-com:vml" xmlns:wp14="http://schemas.microsoft.com/office/word/2010/wordprocessingDrawing" xmlns:wp="http://schemas.openxmlformats.org/drawingml/2006/wordprocessingDrawing" xmlns:w10="urn:schemas-microsoft-com:office:word" xmlns:w="http://schemas.openxmlformats.org/wordprocessingml/2006/main" xmlns:w14="http://schemas.microsoft.com/office/word/2010/wordml" xmlns:w15="http://schemas.microsoft.com/office/word/2012/wordml" xmlns:w16se="http://schemas.microsoft.com/office/word/2015/wordml/symex" xmlns:wpg="http://schemas.microsoft.com/office/word/2010/wordprocessingGroup" xmlns:wpi="http://schemas.microsoft.com/office/word/2010/wordprocessingInk" xmlns:wne="http://schemas.microsoft.com/office/word/2006/wordml" xmlns:wps="http://schemas.microsoft.com/office/word/2010/wordprocessingShape" mc:Ignorable="w14 w15 w16se wp14">
+<w:document xmlns:wpc="http://schemas.microsoft.com/office/word/2010/wordprocessingCanvas" xmlns:cx="http://schemas.microsoft.com/office/drawing/2014/chartex" xmlns:cx1="http://schemas.microsoft.com/office/drawing/2015/9/8/chartex" xmlns:cx2="http://schemas.microsoft.com/office/drawing/2015/10/21/chartex" xmlns:cx3="http://schemas.microsoft.com/office/drawing/2016/5/9/chartex" xmlns:cx4="http://schemas.microsoft.com/office/drawing/2016/5/10/chartex" xmlns:cx5="http://schemas.microsoft.com/office/drawing/2016/5/11/chartex" xmlns:cx6="http://schemas.microsoft.com/office/drawing/2016/5/12/chartex" xmlns:cx7="http://schemas.microsoft.com/office/drawing/2016/5/13/chartex" xmlns:cx8="http://schemas.microsoft.com/office/drawing/2016/5/14/chartex" xmlns:mc="http://schemas.openxmlformats.org/markup-compatibility/2006" xmlns:aink="http://schemas.microsoft.com/office/drawing/2016/ink" xmlns:am3d="http://schemas.microsoft.com/office/drawing/2017/model3d" xmlns:o="urn:schemas-microsoft-com:office:office" xmlns:r="http://schemas.openxmlformats.org/officeDocument/2006/relationships" xmlns:m="http://schemas.openxmlformats.org/officeDocument/2006/math" xmlns:v="urn:schemas-microsoft-com:vml" xmlns:wp14="http://schemas.microsoft.com/office/word/2010/wordprocessingDrawing" xmlns:wp="http://schemas.openxmlformats.org/drawingml/2006/wordprocessingDrawing" xmlns:w10="urn:schemas-microsoft-com:office:word" xmlns:w="http://schemas.openxmlformats.org/wordprocessingml/2006/main" xmlns:w14="http://schemas.microsoft.com/office/word/2010/wordml" xmlns:w15="http://schemas.microsoft.com/office/word/2012/wordml" xmlns:w16se="http://schemas.microsoft.com/office/word/2015/wordml/symex" xmlns:wpg="http://schemas.microsoft.com/office/word/2010/wordprocessingGroup" xmlns:wpi="http://schemas.microsoft.com/office/word/2010/wordprocessingInk" xmlns:wne="http://schemas.microsoft.com/office/word/2006/wordml" xmlns:wps="http://schemas.microsoft.com/office/word/2010/wordprocessingShape" mc:Ignorable="w14 w15 w16se wp14">
   <w:background w:color="FFFFFF"/>
   <w:body>
     <w:p>
@@ -1795,7 +1795,7 @@
       </w:r>
       <w:r>
         <w:pict>
-          <v:rect id="_x0000_i1033" style="width:0;height:1.5pt" o:hralign="center" o:hrstd="t" o:hr="t" fillcolor="#a0a0a0" stroked="f"/>
+          <v:rect id="_x0000_i1025" style="width:0;height:1.5pt" o:hralign="center" o:hrstd="t" o:hr="t" fillcolor="#a0a0a0" stroked="f"/>
         </w:pict>
       </w:r>
     </w:p>
@@ -1839,7 +1839,23 @@
                 <w:sz w:val="20"/>
                 <w:szCs w:val="20"/>
               </w:rPr>
-              <w:t>• HTML5, CSS3, JavaScript, jQuery, React, Node, underscore, D3</w:t>
+              <w:t>• HTML5, CSS3, J</w:t>
+            </w:r>
+            <w:r>
+              <w:rPr>
+                <w:rFonts w:ascii="Droid Sans" w:eastAsia="Droid Sans" w:hAnsi="Droid Sans" w:cs="Droid Sans"/>
+                <w:sz w:val="20"/>
+                <w:szCs w:val="20"/>
+              </w:rPr>
+              <w:t>avaScript, TypeScript, jQuery, React, Node</w:t>
+            </w:r>
+            <w:r>
+              <w:rPr>
+                <w:rFonts w:ascii="Droid Sans" w:eastAsia="Droid Sans" w:hAnsi="Droid Sans" w:cs="Droid Sans"/>
+                <w:sz w:val="20"/>
+                <w:szCs w:val="20"/>
+              </w:rPr>
+              <w:t>, D3</w:t>
             </w:r>
           </w:p>
         </w:tc>
@@ -1899,7 +1915,7 @@
       </w:r>
       <w:r>
         <w:pict>
-          <v:rect id="_x0000_i1034" style="width:0;height:1.5pt" o:hralign="center" o:hrstd="t" o:hr="t" fillcolor="#a0a0a0" stroked="f"/>
+          <v:rect id="_x0000_i1026" style="width:0;height:1.5pt" o:hralign="center" o:hrstd="t" o:hr="t" fillcolor="#a0a0a0" stroked="f"/>
         </w:pict>
       </w:r>
     </w:p>
@@ -2192,7 +2208,27 @@
                 <w:sz w:val="20"/>
                 <w:szCs w:val="20"/>
               </w:rPr>
-              <w:t>9 years 3 months</w:t>
+              <w:t xml:space="preserve">9 years </w:t>
+            </w:r>
+            <w:r>
+              <w:rPr>
+                <w:rFonts w:ascii="Droid Sans" w:eastAsia="Droid Sans" w:hAnsi="Droid Sans" w:cs="Droid Sans"/>
+                <w:b/>
+                <w:color w:val="666666"/>
+                <w:sz w:val="20"/>
+                <w:szCs w:val="20"/>
+              </w:rPr>
+              <w:t>5</w:t>
+            </w:r>
+            <w:r>
+              <w:rPr>
+                <w:rFonts w:ascii="Droid Sans" w:eastAsia="Droid Sans" w:hAnsi="Droid Sans" w:cs="Droid Sans"/>
+                <w:b/>
+                <w:color w:val="666666"/>
+                <w:sz w:val="20"/>
+                <w:szCs w:val="20"/>
+              </w:rPr>
+              <w:t xml:space="preserve"> months</w:t>
             </w:r>
           </w:p>
         </w:tc>
@@ -2211,7 +2247,7 @@
       </w:pPr>
       <w:r>
         <w:pict>
-          <v:rect id="_x0000_i1035" style="width:0;height:1.5pt" o:hralign="center" o:hrstd="t" o:hr="t" fillcolor="#a0a0a0" stroked="f"/>
+          <v:rect id="_x0000_i1027" style="width:0;height:1.5pt" o:hralign="center" o:hrstd="t" o:hr="t" fillcolor="#a0a0a0" stroked="f"/>
         </w:pict>
       </w:r>
     </w:p>
@@ -2300,7 +2336,39 @@
                 <w:sz w:val="20"/>
                 <w:szCs w:val="20"/>
               </w:rPr>
-              <w:t>June 2017 - present</w:t>
+              <w:t>Jun</w:t>
+            </w:r>
+            <w:r>
+              <w:rPr>
+                <w:rFonts w:ascii="Droid Sans" w:eastAsia="Droid Sans" w:hAnsi="Droid Sans" w:cs="Droid Sans"/>
+                <w:sz w:val="20"/>
+                <w:szCs w:val="20"/>
+              </w:rPr>
+              <w:t xml:space="preserve"> 2017 </w:t>
+            </w:r>
+            <w:r>
+              <w:rPr>
+                <w:rFonts w:ascii="Droid Sans" w:eastAsia="Droid Sans" w:hAnsi="Droid Sans" w:cs="Droid Sans"/>
+                <w:sz w:val="20"/>
+                <w:szCs w:val="20"/>
+              </w:rPr>
+              <w:t>–</w:t>
+            </w:r>
+            <w:r>
+              <w:rPr>
+                <w:rFonts w:ascii="Droid Sans" w:eastAsia="Droid Sans" w:hAnsi="Droid Sans" w:cs="Droid Sans"/>
+                <w:sz w:val="20"/>
+                <w:szCs w:val="20"/>
+              </w:rPr>
+              <w:t xml:space="preserve"> </w:t>
+            </w:r>
+            <w:r>
+              <w:rPr>
+                <w:rFonts w:ascii="Droid Sans" w:eastAsia="Droid Sans" w:hAnsi="Droid Sans" w:cs="Droid Sans"/>
+                <w:sz w:val="20"/>
+                <w:szCs w:val="20"/>
+              </w:rPr>
+              <w:t>Oct 2017</w:t>
             </w:r>
             <w:r>
               <w:rPr>
@@ -3275,8 +3343,24 @@
           <w:rFonts w:ascii="Droid Sans" w:eastAsia="Droid Sans" w:hAnsi="Droid Sans" w:cs="Droid Sans"/>
           <w:color w:val="666666"/>
         </w:rPr>
-        <w:t>(★ Academic, ☀ Professional)</w:t>
+        <w:t xml:space="preserve">(★ Academic, </w:t>
       </w:r>
+      <w:r>
+        <w:rPr>
+          <w:rFonts w:ascii="Droid Sans" w:eastAsia="Droid Sans" w:hAnsi="Droid Sans" w:cs="Droid Sans"/>
+          <w:color w:val="666666"/>
+        </w:rPr>
+        <w:t>§</w:t>
+      </w:r>
+      <w:r>
+        <w:rPr>
+          <w:rFonts w:ascii="Droid Sans" w:eastAsia="Droid Sans" w:hAnsi="Droid Sans" w:cs="Droid Sans"/>
+          <w:color w:val="666666"/>
+        </w:rPr>
+        <w:t xml:space="preserve"> Professional)</w:t>
+      </w:r>
+      <w:bookmarkStart w:id="0" w:name="_GoBack"/>
+      <w:bookmarkEnd w:id="0"/>
       <w:r>
         <w:pict>
           <v:rect id="_x0000_i1036" style="width:0;height:1.5pt" o:hralign="center" o:hrstd="t" o:hr="t" fillcolor="#a0a0a0" stroked="f"/>
@@ -3428,25 +3512,7 @@
                 <w:sz w:val="20"/>
                 <w:szCs w:val="20"/>
               </w:rPr>
-              <w:t xml:space="preserve">Creating agent-based system to study economic pressures due to human migration and provide tools to policy makers to make informed decisions to tackle </w:t>
-            </w:r>
-            <w:r>
-              <w:rPr>
-                <w:rFonts w:ascii="Droid Sans" w:eastAsia="Droid Sans" w:hAnsi="Droid Sans" w:cs="Droid Sans"/>
-                <w:sz w:val="20"/>
-                <w:szCs w:val="20"/>
-              </w:rPr>
-              <w:t>labor</w:t>
-            </w:r>
-            <w:bookmarkStart w:id="0" w:name="_GoBack"/>
-            <w:bookmarkEnd w:id="0"/>
-            <w:r>
-              <w:rPr>
-                <w:rFonts w:ascii="Droid Sans" w:eastAsia="Droid Sans" w:hAnsi="Droid Sans" w:cs="Droid Sans"/>
-                <w:sz w:val="20"/>
-                <w:szCs w:val="20"/>
-              </w:rPr>
-              <w:t xml:space="preserve"> problems arising due to influx of immigrant labor.</w:t>
+              <w:t>Creating agent-based system to study economic pressures due to human migration and provide tools to policy makers to make informed decisions to tackle labor problems arising due to influx of immigrant labor.</w:t>
             </w:r>
           </w:p>
         </w:tc>
@@ -3651,10 +3717,15 @@
               <w:rPr>
                 <w:rFonts w:ascii="Droid Sans" w:eastAsia="Droid Sans" w:hAnsi="Droid Sans" w:cs="Droid Sans"/>
                 <w:color w:val="666666"/>
-                <w:sz w:val="18"/>
-                <w:szCs w:val="18"/>
-              </w:rPr>
-              <w:t xml:space="preserve">☀ </w:t>
+              </w:rPr>
+              <w:t>§</w:t>
+            </w:r>
+            <w:r>
+              <w:rPr>
+                <w:rFonts w:ascii="Droid Sans" w:eastAsia="Droid Sans" w:hAnsi="Droid Sans" w:cs="Droid Sans"/>
+                <w:color w:val="666666"/>
+              </w:rPr>
+              <w:t xml:space="preserve"> </w:t>
             </w:r>
             <w:hyperlink r:id="rId28">
               <w:r>
@@ -3794,23 +3865,7 @@
                 <w:sz w:val="20"/>
                 <w:szCs w:val="20"/>
               </w:rPr>
-              <w:t xml:space="preserve">Created web app to monitor and analyze market sentiment using custom-built data visualization components that provided insights into </w:t>
-            </w:r>
-            <w:r>
-              <w:rPr>
-                <w:rFonts w:ascii="Droid Sans" w:eastAsia="Droid Sans" w:hAnsi="Droid Sans" w:cs="Droid Sans"/>
-                <w:sz w:val="20"/>
-                <w:szCs w:val="20"/>
-              </w:rPr>
-              <w:t>Indian</w:t>
-            </w:r>
-            <w:r>
-              <w:rPr>
-                <w:rFonts w:ascii="Droid Sans" w:eastAsia="Droid Sans" w:hAnsi="Droid Sans" w:cs="Droid Sans"/>
-                <w:sz w:val="20"/>
-                <w:szCs w:val="20"/>
-              </w:rPr>
-              <w:t xml:space="preserve"> stock market behavior.</w:t>
+              <w:t>Created web app to monitor and analyze market sentiment using custom-built data visualization components that provided insights into Indian stock market behavior.</w:t>
             </w:r>
           </w:p>
         </w:tc>
@@ -3839,7 +3894,7 @@
 </file>
 
 <file path=word/endnotes.xml><?xml version="1.0" encoding="utf-8"?>
-<w:endnotes xmlns:wpc="http://schemas.microsoft.com/office/word/2010/wordprocessingCanvas" xmlns:cx="http://schemas.microsoft.com/office/drawing/2014/chartex" xmlns:cx1="http://schemas.microsoft.com/office/drawing/2015/9/8/chartex" xmlns:cx2="http://schemas.microsoft.com/office/drawing/2015/10/21/chartex" xmlns:cx3="http://schemas.microsoft.com/office/drawing/2016/5/9/chartex" xmlns:cx4="http://schemas.microsoft.com/office/drawing/2016/5/10/chartex" xmlns:cx5="http://schemas.microsoft.com/office/drawing/2016/5/11/chartex" xmlns:mc="http://schemas.openxmlformats.org/markup-compatibility/2006" xmlns:o="urn:schemas-microsoft-com:office:office" xmlns:r="http://schemas.openxmlformats.org/officeDocument/2006/relationships" xmlns:m="http://schemas.openxmlformats.org/officeDocument/2006/math" xmlns:v="urn:schemas-microsoft-com:vml" xmlns:wp14="http://schemas.microsoft.com/office/word/2010/wordprocessingDrawing" xmlns:wp="http://schemas.openxmlformats.org/drawingml/2006/wordprocessingDrawing" xmlns:w10="urn:schemas-microsoft-com:office:word" xmlns:w="http://schemas.openxmlformats.org/wordprocessingml/2006/main" xmlns:w14="http://schemas.microsoft.com/office/word/2010/wordml" xmlns:w15="http://schemas.microsoft.com/office/word/2012/wordml" xmlns:w16se="http://schemas.microsoft.com/office/word/2015/wordml/symex" xmlns:wpg="http://schemas.microsoft.com/office/word/2010/wordprocessingGroup" xmlns:wpi="http://schemas.microsoft.com/office/word/2010/wordprocessingInk" xmlns:wne="http://schemas.microsoft.com/office/word/2006/wordml" xmlns:wps="http://schemas.microsoft.com/office/word/2010/wordprocessingShape" mc:Ignorable="w14 w15 w16se wp14">
+<w:endnotes xmlns:wpc="http://schemas.microsoft.com/office/word/2010/wordprocessingCanvas" xmlns:cx="http://schemas.microsoft.com/office/drawing/2014/chartex" xmlns:cx1="http://schemas.microsoft.com/office/drawing/2015/9/8/chartex" xmlns:cx2="http://schemas.microsoft.com/office/drawing/2015/10/21/chartex" xmlns:cx3="http://schemas.microsoft.com/office/drawing/2016/5/9/chartex" xmlns:cx4="http://schemas.microsoft.com/office/drawing/2016/5/10/chartex" xmlns:cx5="http://schemas.microsoft.com/office/drawing/2016/5/11/chartex" xmlns:cx6="http://schemas.microsoft.com/office/drawing/2016/5/12/chartex" xmlns:cx7="http://schemas.microsoft.com/office/drawing/2016/5/13/chartex" xmlns:cx8="http://schemas.microsoft.com/office/drawing/2016/5/14/chartex" xmlns:mc="http://schemas.openxmlformats.org/markup-compatibility/2006" xmlns:aink="http://schemas.microsoft.com/office/drawing/2016/ink" xmlns:am3d="http://schemas.microsoft.com/office/drawing/2017/model3d" xmlns:o="urn:schemas-microsoft-com:office:office" xmlns:r="http://schemas.openxmlformats.org/officeDocument/2006/relationships" xmlns:m="http://schemas.openxmlformats.org/officeDocument/2006/math" xmlns:v="urn:schemas-microsoft-com:vml" xmlns:wp14="http://schemas.microsoft.com/office/word/2010/wordprocessingDrawing" xmlns:wp="http://schemas.openxmlformats.org/drawingml/2006/wordprocessingDrawing" xmlns:w10="urn:schemas-microsoft-com:office:word" xmlns:w="http://schemas.openxmlformats.org/wordprocessingml/2006/main" xmlns:w14="http://schemas.microsoft.com/office/word/2010/wordml" xmlns:w15="http://schemas.microsoft.com/office/word/2012/wordml" xmlns:w16se="http://schemas.microsoft.com/office/word/2015/wordml/symex" xmlns:wpg="http://schemas.microsoft.com/office/word/2010/wordprocessingGroup" xmlns:wpi="http://schemas.microsoft.com/office/word/2010/wordprocessingInk" xmlns:wne="http://schemas.microsoft.com/office/word/2006/wordml" xmlns:wps="http://schemas.microsoft.com/office/word/2010/wordprocessingShape" mc:Ignorable="w14 w15 w16se wp14">
   <w:endnote w:type="separator" w:id="-1">
     <w:p>
       <w:pPr>
@@ -3864,7 +3919,7 @@
 </file>
 
 <file path=word/footer1.xml><?xml version="1.0" encoding="utf-8"?>
-<w:ftr xmlns:wpc="http://schemas.microsoft.com/office/word/2010/wordprocessingCanvas" xmlns:cx="http://schemas.microsoft.com/office/drawing/2014/chartex" xmlns:cx1="http://schemas.microsoft.com/office/drawing/2015/9/8/chartex" xmlns:cx2="http://schemas.microsoft.com/office/drawing/2015/10/21/chartex" xmlns:cx3="http://schemas.microsoft.com/office/drawing/2016/5/9/chartex" xmlns:cx4="http://schemas.microsoft.com/office/drawing/2016/5/10/chartex" xmlns:cx5="http://schemas.microsoft.com/office/drawing/2016/5/11/chartex" xmlns:mc="http://schemas.openxmlformats.org/markup-compatibility/2006" xmlns:o="urn:schemas-microsoft-com:office:office" xmlns:r="http://schemas.openxmlformats.org/officeDocument/2006/relationships" xmlns:m="http://schemas.openxmlformats.org/officeDocument/2006/math" xmlns:v="urn:schemas-microsoft-com:vml" xmlns:wp14="http://schemas.microsoft.com/office/word/2010/wordprocessingDrawing" xmlns:wp="http://schemas.openxmlformats.org/drawingml/2006/wordprocessingDrawing" xmlns:w10="urn:schemas-microsoft-com:office:word" xmlns:w="http://schemas.openxmlformats.org/wordprocessingml/2006/main" xmlns:w14="http://schemas.microsoft.com/office/word/2010/wordml" xmlns:w15="http://schemas.microsoft.com/office/word/2012/wordml" xmlns:w16se="http://schemas.microsoft.com/office/word/2015/wordml/symex" xmlns:wpg="http://schemas.microsoft.com/office/word/2010/wordprocessingGroup" xmlns:wpi="http://schemas.microsoft.com/office/word/2010/wordprocessingInk" xmlns:wne="http://schemas.microsoft.com/office/word/2006/wordml" xmlns:wps="http://schemas.microsoft.com/office/word/2010/wordprocessingShape" mc:Ignorable="w14 w15 w16se wp14">
+<w:ftr xmlns:wpc="http://schemas.microsoft.com/office/word/2010/wordprocessingCanvas" xmlns:cx="http://schemas.microsoft.com/office/drawing/2014/chartex" xmlns:cx1="http://schemas.microsoft.com/office/drawing/2015/9/8/chartex" xmlns:cx2="http://schemas.microsoft.com/office/drawing/2015/10/21/chartex" xmlns:cx3="http://schemas.microsoft.com/office/drawing/2016/5/9/chartex" xmlns:cx4="http://schemas.microsoft.com/office/drawing/2016/5/10/chartex" xmlns:cx5="http://schemas.microsoft.com/office/drawing/2016/5/11/chartex" xmlns:cx6="http://schemas.microsoft.com/office/drawing/2016/5/12/chartex" xmlns:cx7="http://schemas.microsoft.com/office/drawing/2016/5/13/chartex" xmlns:cx8="http://schemas.microsoft.com/office/drawing/2016/5/14/chartex" xmlns:mc="http://schemas.openxmlformats.org/markup-compatibility/2006" xmlns:aink="http://schemas.microsoft.com/office/drawing/2016/ink" xmlns:am3d="http://schemas.microsoft.com/office/drawing/2017/model3d" xmlns:o="urn:schemas-microsoft-com:office:office" xmlns:r="http://schemas.openxmlformats.org/officeDocument/2006/relationships" xmlns:m="http://schemas.openxmlformats.org/officeDocument/2006/math" xmlns:v="urn:schemas-microsoft-com:vml" xmlns:wp14="http://schemas.microsoft.com/office/word/2010/wordprocessingDrawing" xmlns:wp="http://schemas.openxmlformats.org/drawingml/2006/wordprocessingDrawing" xmlns:w10="urn:schemas-microsoft-com:office:word" xmlns:w="http://schemas.openxmlformats.org/wordprocessingml/2006/main" xmlns:w14="http://schemas.microsoft.com/office/word/2010/wordml" xmlns:w15="http://schemas.microsoft.com/office/word/2012/wordml" xmlns:w16se="http://schemas.microsoft.com/office/word/2015/wordml/symex" xmlns:wpg="http://schemas.microsoft.com/office/word/2010/wordprocessingGroup" xmlns:wpi="http://schemas.microsoft.com/office/word/2010/wordprocessingInk" xmlns:wne="http://schemas.microsoft.com/office/word/2006/wordml" xmlns:wps="http://schemas.microsoft.com/office/word/2010/wordprocessingShape" mc:Ignorable="w14 w15 w16se wp14">
   <w:p>
     <w:pPr>
       <w:spacing w:before="200" w:line="240" w:lineRule="auto"/>
@@ -3890,7 +3945,7 @@
 </file>
 
 <file path=word/footnotes.xml><?xml version="1.0" encoding="utf-8"?>
-<w:footnotes xmlns:wpc="http://schemas.microsoft.com/office/word/2010/wordprocessingCanvas" xmlns:cx="http://schemas.microsoft.com/office/drawing/2014/chartex" xmlns:cx1="http://schemas.microsoft.com/office/drawing/2015/9/8/chartex" xmlns:cx2="http://schemas.microsoft.com/office/drawing/2015/10/21/chartex" xmlns:cx3="http://schemas.microsoft.com/office/drawing/2016/5/9/chartex" xmlns:cx4="http://schemas.microsoft.com/office/drawing/2016/5/10/chartex" xmlns:cx5="http://schemas.microsoft.com/office/drawing/2016/5/11/chartex" xmlns:mc="http://schemas.openxmlformats.org/markup-compatibility/2006" xmlns:o="urn:schemas-microsoft-com:office:office" xmlns:r="http://schemas.openxmlformats.org/officeDocument/2006/relationships" xmlns:m="http://schemas.openxmlformats.org/officeDocument/2006/math" xmlns:v="urn:schemas-microsoft-com:vml" xmlns:wp14="http://schemas.microsoft.com/office/word/2010/wordprocessingDrawing" xmlns:wp="http://schemas.openxmlformats.org/drawingml/2006/wordprocessingDrawing" xmlns:w10="urn:schemas-microsoft-com:office:word" xmlns:w="http://schemas.openxmlformats.org/wordprocessingml/2006/main" xmlns:w14="http://schemas.microsoft.com/office/word/2010/wordml" xmlns:w15="http://schemas.microsoft.com/office/word/2012/wordml" xmlns:w16se="http://schemas.microsoft.com/office/word/2015/wordml/symex" xmlns:wpg="http://schemas.microsoft.com/office/word/2010/wordprocessingGroup" xmlns:wpi="http://schemas.microsoft.com/office/word/2010/wordprocessingInk" xmlns:wne="http://schemas.microsoft.com/office/word/2006/wordml" xmlns:wps="http://schemas.microsoft.com/office/word/2010/wordprocessingShape" mc:Ignorable="w14 w15 w16se wp14">
+<w:footnotes xmlns:wpc="http://schemas.microsoft.com/office/word/2010/wordprocessingCanvas" xmlns:cx="http://schemas.microsoft.com/office/drawing/2014/chartex" xmlns:cx1="http://schemas.microsoft.com/office/drawing/2015/9/8/chartex" xmlns:cx2="http://schemas.microsoft.com/office/drawing/2015/10/21/chartex" xmlns:cx3="http://schemas.microsoft.com/office/drawing/2016/5/9/chartex" xmlns:cx4="http://schemas.microsoft.com/office/drawing/2016/5/10/chartex" xmlns:cx5="http://schemas.microsoft.com/office/drawing/2016/5/11/chartex" xmlns:cx6="http://schemas.microsoft.com/office/drawing/2016/5/12/chartex" xmlns:cx7="http://schemas.microsoft.com/office/drawing/2016/5/13/chartex" xmlns:cx8="http://schemas.microsoft.com/office/drawing/2016/5/14/chartex" xmlns:mc="http://schemas.openxmlformats.org/markup-compatibility/2006" xmlns:aink="http://schemas.microsoft.com/office/drawing/2016/ink" xmlns:am3d="http://schemas.microsoft.com/office/drawing/2017/model3d" xmlns:o="urn:schemas-microsoft-com:office:office" xmlns:r="http://schemas.openxmlformats.org/officeDocument/2006/relationships" xmlns:m="http://schemas.openxmlformats.org/officeDocument/2006/math" xmlns:v="urn:schemas-microsoft-com:vml" xmlns:wp14="http://schemas.microsoft.com/office/word/2010/wordprocessingDrawing" xmlns:wp="http://schemas.openxmlformats.org/drawingml/2006/wordprocessingDrawing" xmlns:w10="urn:schemas-microsoft-com:office:word" xmlns:w="http://schemas.openxmlformats.org/wordprocessingml/2006/main" xmlns:w14="http://schemas.microsoft.com/office/word/2010/wordml" xmlns:w15="http://schemas.microsoft.com/office/word/2012/wordml" xmlns:w16se="http://schemas.microsoft.com/office/word/2015/wordml/symex" xmlns:wpg="http://schemas.microsoft.com/office/word/2010/wordprocessingGroup" xmlns:wpi="http://schemas.microsoft.com/office/word/2010/wordprocessingInk" xmlns:wne="http://schemas.microsoft.com/office/word/2006/wordml" xmlns:wps="http://schemas.microsoft.com/office/word/2010/wordprocessingShape" mc:Ignorable="w14 w15 w16se wp14">
   <w:footnote w:type="separator" w:id="-1">
     <w:p>
       <w:pPr>
@@ -3932,7 +3987,7 @@
       </w:pPr>
     </w:pPrDefault>
   </w:docDefaults>
-  <w:latentStyles w:defLockedState="0" w:defUIPriority="99" w:defSemiHidden="0" w:defUnhideWhenUsed="0" w:defQFormat="0" w:count="374">
+  <w:latentStyles w:defLockedState="0" w:defUIPriority="99" w:defSemiHidden="0" w:defUnhideWhenUsed="0" w:defQFormat="0" w:count="375">
     <w:lsdException w:name="Normal" w:uiPriority="0" w:qFormat="1"/>
     <w:lsdException w:name="heading 1" w:uiPriority="9" w:qFormat="1"/>
     <w:lsdException w:name="heading 2" w:semiHidden="1" w:uiPriority="9" w:unhideWhenUsed="1" w:qFormat="1"/>
@@ -4038,7 +4093,6 @@
     <w:lsdException w:name="HTML Sample" w:semiHidden="1" w:unhideWhenUsed="1"/>
     <w:lsdException w:name="HTML Typewriter" w:semiHidden="1" w:unhideWhenUsed="1"/>
     <w:lsdException w:name="HTML Variable" w:semiHidden="1" w:unhideWhenUsed="1"/>
-    <w:lsdException w:name="Normal Table" w:semiHidden="1" w:unhideWhenUsed="1"/>
     <w:lsdException w:name="annotation subject" w:semiHidden="1" w:unhideWhenUsed="1"/>
     <w:lsdException w:name="No List" w:semiHidden="1" w:unhideWhenUsed="1"/>
     <w:lsdException w:name="Outline List 1" w:semiHidden="1" w:unhideWhenUsed="1"/>
@@ -4085,10 +4139,8 @@
     <w:lsdException w:name="Table Subtle 2" w:semiHidden="1" w:unhideWhenUsed="1"/>
     <w:lsdException w:name="Table Web 1" w:semiHidden="1" w:unhideWhenUsed="1"/>
     <w:lsdException w:name="Table Web 2" w:semiHidden="1" w:unhideWhenUsed="1"/>
-    <w:lsdException w:name="Table Web 3" w:semiHidden="1" w:unhideWhenUsed="1"/>
     <w:lsdException w:name="Balloon Text" w:semiHidden="1" w:unhideWhenUsed="1"/>
     <w:lsdException w:name="Table Grid" w:uiPriority="39"/>
-    <w:lsdException w:name="Table Theme" w:semiHidden="1" w:unhideWhenUsed="1"/>
     <w:lsdException w:name="Placeholder Text" w:semiHidden="1"/>
     <w:lsdException w:name="No Spacing" w:uiPriority="1" w:qFormat="1"/>
     <w:lsdException w:name="Light Shading" w:uiPriority="60"/>
@@ -4307,6 +4359,7 @@
     <w:lsdException w:name="Mention" w:semiHidden="1" w:unhideWhenUsed="1"/>
     <w:lsdException w:name="Smart Hyperlink" w:semiHidden="1" w:unhideWhenUsed="1"/>
     <w:lsdException w:name="Hashtag" w:semiHidden="1" w:unhideWhenUsed="1"/>
+    <w:lsdException w:name="Unresolved Mention" w:semiHidden="1" w:unhideWhenUsed="1"/>
   </w:latentStyles>
   <w:style w:type="paragraph" w:default="1" w:styleId="Normal">
     <w:name w:val="Normal"/>

</xml_diff>

<commit_message>
Updated Resume to include MERN stack info and revised GPA.
</commit_message>
<xml_diff>
--- a/docs/Resume-Vikram-Deshmukh.docx
+++ b/docs/Resume-Vikram-Deshmukh.docx
@@ -1,6 +1,6 @@
 
 <file path=word/document.xml><?xml version="1.0" encoding="utf-8"?>
-<w:document xmlns:wpc="http://schemas.microsoft.com/office/word/2010/wordprocessingCanvas" xmlns:cx="http://schemas.microsoft.com/office/drawing/2014/chartex" xmlns:cx1="http://schemas.microsoft.com/office/drawing/2015/9/8/chartex" xmlns:cx2="http://schemas.microsoft.com/office/drawing/2015/10/21/chartex" xmlns:cx3="http://schemas.microsoft.com/office/drawing/2016/5/9/chartex" xmlns:cx4="http://schemas.microsoft.com/office/drawing/2016/5/10/chartex" xmlns:cx5="http://schemas.microsoft.com/office/drawing/2016/5/11/chartex" xmlns:cx6="http://schemas.microsoft.com/office/drawing/2016/5/12/chartex" xmlns:cx7="http://schemas.microsoft.com/office/drawing/2016/5/13/chartex" xmlns:cx8="http://schemas.microsoft.com/office/drawing/2016/5/14/chartex" xmlns:mc="http://schemas.openxmlformats.org/markup-compatibility/2006" xmlns:aink="http://schemas.microsoft.com/office/drawing/2016/ink" xmlns:am3d="http://schemas.microsoft.com/office/drawing/2017/model3d" xmlns:o="urn:schemas-microsoft-com:office:office" xmlns:r="http://schemas.openxmlformats.org/officeDocument/2006/relationships" xmlns:m="http://schemas.openxmlformats.org/officeDocument/2006/math" xmlns:v="urn:schemas-microsoft-com:vml" xmlns:wp14="http://schemas.microsoft.com/office/word/2010/wordprocessingDrawing" xmlns:wp="http://schemas.openxmlformats.org/drawingml/2006/wordprocessingDrawing" xmlns:w10="urn:schemas-microsoft-com:office:word" xmlns:w="http://schemas.openxmlformats.org/wordprocessingml/2006/main" xmlns:w14="http://schemas.microsoft.com/office/word/2010/wordml" xmlns:w15="http://schemas.microsoft.com/office/word/2012/wordml" xmlns:w16se="http://schemas.microsoft.com/office/word/2015/wordml/symex" xmlns:wpg="http://schemas.microsoft.com/office/word/2010/wordprocessingGroup" xmlns:wpi="http://schemas.microsoft.com/office/word/2010/wordprocessingInk" xmlns:wne="http://schemas.microsoft.com/office/word/2006/wordml" xmlns:wps="http://schemas.microsoft.com/office/word/2010/wordprocessingShape" mc:Ignorable="w14 w15 w16se wp14">
+<w:document xmlns:wpc="http://schemas.microsoft.com/office/word/2010/wordprocessingCanvas" xmlns:cx="http://schemas.microsoft.com/office/drawing/2014/chartex" xmlns:cx1="http://schemas.microsoft.com/office/drawing/2015/9/8/chartex" xmlns:cx2="http://schemas.microsoft.com/office/drawing/2015/10/21/chartex" xmlns:cx3="http://schemas.microsoft.com/office/drawing/2016/5/9/chartex" xmlns:cx4="http://schemas.microsoft.com/office/drawing/2016/5/10/chartex" xmlns:cx5="http://schemas.microsoft.com/office/drawing/2016/5/11/chartex" xmlns:cx6="http://schemas.microsoft.com/office/drawing/2016/5/12/chartex" xmlns:cx7="http://schemas.microsoft.com/office/drawing/2016/5/13/chartex" xmlns:cx8="http://schemas.microsoft.com/office/drawing/2016/5/14/chartex" xmlns:mc="http://schemas.openxmlformats.org/markup-compatibility/2006" xmlns:aink="http://schemas.microsoft.com/office/drawing/2016/ink" xmlns:am3d="http://schemas.microsoft.com/office/drawing/2017/model3d" xmlns:o="urn:schemas-microsoft-com:office:office" xmlns:r="http://schemas.openxmlformats.org/officeDocument/2006/relationships" xmlns:m="http://schemas.openxmlformats.org/officeDocument/2006/math" xmlns:v="urn:schemas-microsoft-com:vml" xmlns:wp14="http://schemas.microsoft.com/office/word/2010/wordprocessingDrawing" xmlns:wp="http://schemas.openxmlformats.org/drawingml/2006/wordprocessingDrawing" xmlns:w10="urn:schemas-microsoft-com:office:word" xmlns:w="http://schemas.openxmlformats.org/wordprocessingml/2006/main" xmlns:w14="http://schemas.microsoft.com/office/word/2010/wordml" xmlns:w15="http://schemas.microsoft.com/office/word/2012/wordml" xmlns:w16cid="http://schemas.microsoft.com/office/word/2016/wordml/cid" xmlns:w16se="http://schemas.microsoft.com/office/word/2015/wordml/symex" xmlns:wpg="http://schemas.microsoft.com/office/word/2010/wordprocessingGroup" xmlns:wpi="http://schemas.microsoft.com/office/word/2010/wordprocessingInk" xmlns:wne="http://schemas.microsoft.com/office/word/2006/wordml" xmlns:wps="http://schemas.microsoft.com/office/word/2010/wordprocessingShape" mc:Ignorable="w14 w15 w16se w16cid wp14">
   <w:background w:color="FFFFFF"/>
   <w:body>
     <w:p>
@@ -1808,13 +1808,13 @@
         <w:tblLook w:val="0600" w:firstRow="0" w:lastRow="0" w:firstColumn="0" w:lastColumn="0" w:noHBand="1" w:noVBand="1"/>
       </w:tblPr>
       <w:tblGrid>
-        <w:gridCol w:w="6624"/>
-        <w:gridCol w:w="3312"/>
+        <w:gridCol w:w="8100"/>
+        <w:gridCol w:w="1836"/>
       </w:tblGrid>
       <w:tr>
         <w:tc>
           <w:tcPr>
-            <w:tcW w:w="6624" w:type="dxa"/>
+            <w:tcW w:w="8100" w:type="dxa"/>
             <w:shd w:val="clear" w:color="auto" w:fill="auto"/>
             <w:tcMar>
               <w:top w:w="28" w:type="dxa"/>
@@ -1839,29 +1839,21 @@
                 <w:sz w:val="20"/>
                 <w:szCs w:val="20"/>
               </w:rPr>
-              <w:t>• HTML5, CSS3, J</w:t>
-            </w:r>
-            <w:r>
-              <w:rPr>
-                <w:rFonts w:ascii="Droid Sans" w:eastAsia="Droid Sans" w:hAnsi="Droid Sans" w:cs="Droid Sans"/>
-                <w:sz w:val="20"/>
-                <w:szCs w:val="20"/>
-              </w:rPr>
-              <w:t>avaScript, TypeScript, jQuery, React, Node</w:t>
-            </w:r>
-            <w:r>
-              <w:rPr>
-                <w:rFonts w:ascii="Droid Sans" w:eastAsia="Droid Sans" w:hAnsi="Droid Sans" w:cs="Droid Sans"/>
-                <w:sz w:val="20"/>
-                <w:szCs w:val="20"/>
-              </w:rPr>
-              <w:t>, D3</w:t>
+              <w:t xml:space="preserve">• </w:t>
+            </w:r>
+            <w:r>
+              <w:rPr>
+                <w:rFonts w:ascii="Droid Sans" w:hAnsi="Droid Sans" w:cs="Droid Sans"/>
+                <w:sz w:val="20"/>
+                <w:szCs w:val="20"/>
+              </w:rPr>
+              <w:t>HTML5, CSS3, JavaScript (ES6), TypeScript, jQuery, MongoDb, Express, React, Node, D3</w:t>
             </w:r>
           </w:p>
         </w:tc>
         <w:tc>
           <w:tcPr>
-            <w:tcW w:w="3312" w:type="dxa"/>
+            <w:tcW w:w="1836" w:type="dxa"/>
             <w:shd w:val="clear" w:color="auto" w:fill="auto"/>
             <w:tcMar>
               <w:top w:w="28" w:type="dxa"/>
@@ -1887,7 +1879,15 @@
                 <w:sz w:val="20"/>
                 <w:szCs w:val="20"/>
               </w:rPr>
-              <w:t>• Java, Android, Swift, SQL</w:t>
+              <w:t>• Java, Android</w:t>
+            </w:r>
+            <w:r>
+              <w:rPr>
+                <w:rFonts w:ascii="Droid Sans" w:eastAsia="Droid Sans" w:hAnsi="Droid Sans" w:cs="Droid Sans"/>
+                <w:sz w:val="20"/>
+                <w:szCs w:val="20"/>
+              </w:rPr>
+              <w:t>, SQL</w:t>
             </w:r>
           </w:p>
         </w:tc>
@@ -1960,7 +1960,27 @@
                 <w:sz w:val="20"/>
                 <w:szCs w:val="20"/>
               </w:rPr>
-              <w:t>Master of Science in Computer Science [GPA: 3.6/4.0]</w:t>
+              <w:t xml:space="preserve">Master of Science in Computer Science [GPA: </w:t>
+            </w:r>
+            <w:r>
+              <w:rPr>
+                <w:rFonts w:ascii="Droid Sans" w:eastAsia="Droid Sans" w:hAnsi="Droid Sans" w:cs="Droid Sans"/>
+                <w:b/>
+                <w:sz w:val="20"/>
+                <w:szCs w:val="20"/>
+              </w:rPr>
+              <w:t>3.7</w:t>
+            </w:r>
+            <w:bookmarkStart w:id="0" w:name="_GoBack"/>
+            <w:bookmarkEnd w:id="0"/>
+            <w:r>
+              <w:rPr>
+                <w:rFonts w:ascii="Droid Sans" w:eastAsia="Droid Sans" w:hAnsi="Droid Sans" w:cs="Droid Sans"/>
+                <w:b/>
+                <w:sz w:val="20"/>
+                <w:szCs w:val="20"/>
+              </w:rPr>
+              <w:t>/4.0]</w:t>
             </w:r>
           </w:p>
         </w:tc>
@@ -2454,25 +2474,7 @@
                 <w:sz w:val="20"/>
                 <w:szCs w:val="20"/>
               </w:rPr>
-              <w:t xml:space="preserve">at </w:t>
-            </w:r>
-            <w:proofErr w:type="spellStart"/>
-            <w:r>
-              <w:rPr>
-                <w:rFonts w:ascii="Droid Sans" w:eastAsia="Droid Sans" w:hAnsi="Droid Sans" w:cs="Droid Sans"/>
-                <w:sz w:val="20"/>
-                <w:szCs w:val="20"/>
-              </w:rPr>
-              <w:t>tPoint</w:t>
-            </w:r>
-            <w:proofErr w:type="spellEnd"/>
-            <w:r>
-              <w:rPr>
-                <w:rFonts w:ascii="Droid Sans" w:eastAsia="Droid Sans" w:hAnsi="Droid Sans" w:cs="Droid Sans"/>
-                <w:sz w:val="20"/>
-                <w:szCs w:val="20"/>
-              </w:rPr>
-              <w:t xml:space="preserve"> Solutions Ltd, Maidenhead, England</w:t>
+              <w:t>at tPoint Solutions Ltd, Maidenhead, England</w:t>
             </w:r>
           </w:p>
         </w:tc>
@@ -2541,25 +2543,7 @@
           <w:sz w:val="20"/>
           <w:szCs w:val="20"/>
         </w:rPr>
-        <w:t xml:space="preserve">Led entire front-end development effort at </w:t>
-      </w:r>
-      <w:proofErr w:type="spellStart"/>
-      <w:r>
-        <w:rPr>
-          <w:rFonts w:ascii="Droid Sans" w:eastAsia="Droid Sans" w:hAnsi="Droid Sans" w:cs="Droid Sans"/>
-          <w:sz w:val="20"/>
-          <w:szCs w:val="20"/>
-        </w:rPr>
-        <w:t>tPoint</w:t>
-      </w:r>
-      <w:proofErr w:type="spellEnd"/>
-      <w:r>
-        <w:rPr>
-          <w:rFonts w:ascii="Droid Sans" w:eastAsia="Droid Sans" w:hAnsi="Droid Sans" w:cs="Droid Sans"/>
-          <w:sz w:val="20"/>
-          <w:szCs w:val="20"/>
-        </w:rPr>
-        <w:t>; Developed low-latency performance monitoring data visualization dashboard.</w:t>
+        <w:t>Led entire front-end development effort at tPoint; Developed low-latency performance monitoring data visualization dashboard.</w:t>
       </w:r>
     </w:p>
     <w:tbl>
@@ -2793,25 +2777,7 @@
           <w:sz w:val="20"/>
           <w:szCs w:val="20"/>
         </w:rPr>
-        <w:t xml:space="preserve">Collaborated with on-site development team to build solar panel setup monitoring dashboard for </w:t>
-      </w:r>
-      <w:proofErr w:type="spellStart"/>
-      <w:r>
-        <w:rPr>
-          <w:rFonts w:ascii="Droid Sans" w:eastAsia="Droid Sans" w:hAnsi="Droid Sans" w:cs="Droid Sans"/>
-          <w:sz w:val="20"/>
-          <w:szCs w:val="20"/>
-        </w:rPr>
-        <w:t>PetraSolar</w:t>
-      </w:r>
-      <w:proofErr w:type="spellEnd"/>
-      <w:r>
-        <w:rPr>
-          <w:rFonts w:ascii="Droid Sans" w:eastAsia="Droid Sans" w:hAnsi="Droid Sans" w:cs="Droid Sans"/>
-          <w:sz w:val="20"/>
-          <w:szCs w:val="20"/>
-        </w:rPr>
-        <w:t xml:space="preserve"> (one of the industry leaders in solar-energy sector in the US).</w:t>
+        <w:t>Collaborated with on-site development team to build solar panel setup monitoring dashboard for PetraSolar (one of the industry leaders in solar-energy sector in the US).</w:t>
       </w:r>
     </w:p>
     <w:tbl>
@@ -2917,25 +2883,7 @@
           <w:sz w:val="20"/>
           <w:szCs w:val="20"/>
         </w:rPr>
-        <w:t xml:space="preserve">Developed </w:t>
-      </w:r>
-      <w:proofErr w:type="spellStart"/>
-      <w:r>
-        <w:rPr>
-          <w:rFonts w:ascii="Droid Sans" w:eastAsia="Droid Sans" w:hAnsi="Droid Sans" w:cs="Droid Sans"/>
-          <w:sz w:val="20"/>
-          <w:szCs w:val="20"/>
-        </w:rPr>
-        <w:t>Cubbuzz</w:t>
-      </w:r>
-      <w:proofErr w:type="spellEnd"/>
-      <w:r>
-        <w:rPr>
-          <w:rFonts w:ascii="Droid Sans" w:eastAsia="Droid Sans" w:hAnsi="Droid Sans" w:cs="Droid Sans"/>
-          <w:sz w:val="20"/>
-          <w:szCs w:val="20"/>
-        </w:rPr>
-        <w:t xml:space="preserve"> (an interactive advertising-cum-marketing tool with tracking capabilities for analytics) for AXA Equitable and ING Direct; Was awarded a certificate for my </w:t>
+        <w:t xml:space="preserve">Developed Cubbuzz (an interactive advertising-cum-marketing tool with tracking capabilities for analytics) for AXA Equitable and ING Direct; Was awarded a certificate for my </w:t>
       </w:r>
       <w:hyperlink r:id="rId23">
         <w:r>
@@ -3120,25 +3068,7 @@
           <w:sz w:val="20"/>
           <w:szCs w:val="20"/>
         </w:rPr>
-        <w:t xml:space="preserve">Developed trading and portfolio analytics application- </w:t>
-      </w:r>
-      <w:proofErr w:type="spellStart"/>
-      <w:r>
-        <w:rPr>
-          <w:rFonts w:ascii="Droid Sans" w:eastAsia="Droid Sans" w:hAnsi="Droid Sans" w:cs="Droid Sans"/>
-          <w:sz w:val="20"/>
-          <w:szCs w:val="20"/>
-        </w:rPr>
-        <w:t>AngelEye</w:t>
-      </w:r>
-      <w:proofErr w:type="spellEnd"/>
-      <w:r>
-        <w:rPr>
-          <w:rFonts w:ascii="Droid Sans" w:eastAsia="Droid Sans" w:hAnsi="Droid Sans" w:cs="Droid Sans"/>
-          <w:sz w:val="20"/>
-          <w:szCs w:val="20"/>
-        </w:rPr>
-        <w:t>, for Angel Broking (India’s largest stock broking firm) that replaced 2 of their legacy trading applications; Created comprehensive wealth management application (desktop and online version) that was white-labeled for 4 clients.</w:t>
+        <w:t>Developed trading and portfolio analytics application- AngelEye, for Angel Broking (India’s largest stock broking firm) that replaced 2 of their legacy trading applications; Created comprehensive wealth management application (desktop and online version) that was white-labeled for 4 clients.</w:t>
       </w:r>
     </w:p>
     <w:tbl>
@@ -3359,11 +3289,9 @@
         </w:rPr>
         <w:t xml:space="preserve"> Professional)</w:t>
       </w:r>
-      <w:bookmarkStart w:id="0" w:name="_GoBack"/>
-      <w:bookmarkEnd w:id="0"/>
       <w:r>
         <w:pict>
-          <v:rect id="_x0000_i1036" style="width:0;height:1.5pt" o:hralign="center" o:hrstd="t" o:hr="t" fillcolor="#a0a0a0" stroked="f"/>
+          <v:rect id="_x0000_i1028" style="width:0;height:1.5pt" o:hralign="center" o:hrstd="t" o:hr="t" fillcolor="#a0a0a0" stroked="f"/>
         </w:pict>
       </w:r>
     </w:p>
@@ -3417,29 +3345,7 @@
                 <w:sz w:val="20"/>
                 <w:szCs w:val="20"/>
               </w:rPr>
-              <w:t>System to study effects of human migration (</w:t>
-            </w:r>
-            <w:proofErr w:type="spellStart"/>
-            <w:r>
-              <w:rPr>
-                <w:rFonts w:ascii="Droid Sans" w:eastAsia="Droid Sans" w:hAnsi="Droid Sans" w:cs="Droid Sans"/>
-                <w:b/>
-                <w:color w:val="434343"/>
-                <w:sz w:val="20"/>
-                <w:szCs w:val="20"/>
-              </w:rPr>
-              <w:t>NetLogo</w:t>
-            </w:r>
-            <w:proofErr w:type="spellEnd"/>
-            <w:r>
-              <w:rPr>
-                <w:rFonts w:ascii="Droid Sans" w:eastAsia="Droid Sans" w:hAnsi="Droid Sans" w:cs="Droid Sans"/>
-                <w:b/>
-                <w:color w:val="434343"/>
-                <w:sz w:val="20"/>
-                <w:szCs w:val="20"/>
-              </w:rPr>
-              <w:t xml:space="preserve"> Model, Master’s Project) </w:t>
+              <w:t xml:space="preserve">System to study effects of human migration (NetLogo Model, Master’s Project) </w:t>
             </w:r>
           </w:p>
         </w:tc>
@@ -3718,14 +3624,7 @@
                 <w:rFonts w:ascii="Droid Sans" w:eastAsia="Droid Sans" w:hAnsi="Droid Sans" w:cs="Droid Sans"/>
                 <w:color w:val="666666"/>
               </w:rPr>
-              <w:t>§</w:t>
-            </w:r>
-            <w:r>
-              <w:rPr>
-                <w:rFonts w:ascii="Droid Sans" w:eastAsia="Droid Sans" w:hAnsi="Droid Sans" w:cs="Droid Sans"/>
-                <w:color w:val="666666"/>
-              </w:rPr>
-              <w:t xml:space="preserve"> </w:t>
+              <w:t xml:space="preserve">§ </w:t>
             </w:r>
             <w:hyperlink r:id="rId28">
               <w:r>
@@ -3894,7 +3793,7 @@
 </file>
 
 <file path=word/endnotes.xml><?xml version="1.0" encoding="utf-8"?>
-<w:endnotes xmlns:wpc="http://schemas.microsoft.com/office/word/2010/wordprocessingCanvas" xmlns:cx="http://schemas.microsoft.com/office/drawing/2014/chartex" xmlns:cx1="http://schemas.microsoft.com/office/drawing/2015/9/8/chartex" xmlns:cx2="http://schemas.microsoft.com/office/drawing/2015/10/21/chartex" xmlns:cx3="http://schemas.microsoft.com/office/drawing/2016/5/9/chartex" xmlns:cx4="http://schemas.microsoft.com/office/drawing/2016/5/10/chartex" xmlns:cx5="http://schemas.microsoft.com/office/drawing/2016/5/11/chartex" xmlns:cx6="http://schemas.microsoft.com/office/drawing/2016/5/12/chartex" xmlns:cx7="http://schemas.microsoft.com/office/drawing/2016/5/13/chartex" xmlns:cx8="http://schemas.microsoft.com/office/drawing/2016/5/14/chartex" xmlns:mc="http://schemas.openxmlformats.org/markup-compatibility/2006" xmlns:aink="http://schemas.microsoft.com/office/drawing/2016/ink" xmlns:am3d="http://schemas.microsoft.com/office/drawing/2017/model3d" xmlns:o="urn:schemas-microsoft-com:office:office" xmlns:r="http://schemas.openxmlformats.org/officeDocument/2006/relationships" xmlns:m="http://schemas.openxmlformats.org/officeDocument/2006/math" xmlns:v="urn:schemas-microsoft-com:vml" xmlns:wp14="http://schemas.microsoft.com/office/word/2010/wordprocessingDrawing" xmlns:wp="http://schemas.openxmlformats.org/drawingml/2006/wordprocessingDrawing" xmlns:w10="urn:schemas-microsoft-com:office:word" xmlns:w="http://schemas.openxmlformats.org/wordprocessingml/2006/main" xmlns:w14="http://schemas.microsoft.com/office/word/2010/wordml" xmlns:w15="http://schemas.microsoft.com/office/word/2012/wordml" xmlns:w16se="http://schemas.microsoft.com/office/word/2015/wordml/symex" xmlns:wpg="http://schemas.microsoft.com/office/word/2010/wordprocessingGroup" xmlns:wpi="http://schemas.microsoft.com/office/word/2010/wordprocessingInk" xmlns:wne="http://schemas.microsoft.com/office/word/2006/wordml" xmlns:wps="http://schemas.microsoft.com/office/word/2010/wordprocessingShape" mc:Ignorable="w14 w15 w16se wp14">
+<w:endnotes xmlns:wpc="http://schemas.microsoft.com/office/word/2010/wordprocessingCanvas" xmlns:cx="http://schemas.microsoft.com/office/drawing/2014/chartex" xmlns:cx1="http://schemas.microsoft.com/office/drawing/2015/9/8/chartex" xmlns:cx2="http://schemas.microsoft.com/office/drawing/2015/10/21/chartex" xmlns:cx3="http://schemas.microsoft.com/office/drawing/2016/5/9/chartex" xmlns:cx4="http://schemas.microsoft.com/office/drawing/2016/5/10/chartex" xmlns:cx5="http://schemas.microsoft.com/office/drawing/2016/5/11/chartex" xmlns:cx6="http://schemas.microsoft.com/office/drawing/2016/5/12/chartex" xmlns:cx7="http://schemas.microsoft.com/office/drawing/2016/5/13/chartex" xmlns:cx8="http://schemas.microsoft.com/office/drawing/2016/5/14/chartex" xmlns:mc="http://schemas.openxmlformats.org/markup-compatibility/2006" xmlns:aink="http://schemas.microsoft.com/office/drawing/2016/ink" xmlns:am3d="http://schemas.microsoft.com/office/drawing/2017/model3d" xmlns:o="urn:schemas-microsoft-com:office:office" xmlns:r="http://schemas.openxmlformats.org/officeDocument/2006/relationships" xmlns:m="http://schemas.openxmlformats.org/officeDocument/2006/math" xmlns:v="urn:schemas-microsoft-com:vml" xmlns:wp14="http://schemas.microsoft.com/office/word/2010/wordprocessingDrawing" xmlns:wp="http://schemas.openxmlformats.org/drawingml/2006/wordprocessingDrawing" xmlns:w10="urn:schemas-microsoft-com:office:word" xmlns:w="http://schemas.openxmlformats.org/wordprocessingml/2006/main" xmlns:w14="http://schemas.microsoft.com/office/word/2010/wordml" xmlns:w15="http://schemas.microsoft.com/office/word/2012/wordml" xmlns:w16cid="http://schemas.microsoft.com/office/word/2016/wordml/cid" xmlns:w16se="http://schemas.microsoft.com/office/word/2015/wordml/symex" xmlns:wpg="http://schemas.microsoft.com/office/word/2010/wordprocessingGroup" xmlns:wpi="http://schemas.microsoft.com/office/word/2010/wordprocessingInk" xmlns:wne="http://schemas.microsoft.com/office/word/2006/wordml" xmlns:wps="http://schemas.microsoft.com/office/word/2010/wordprocessingShape" mc:Ignorable="w14 w15 w16se w16cid wp14">
   <w:endnote w:type="separator" w:id="-1">
     <w:p>
       <w:pPr>
@@ -3919,7 +3818,7 @@
 </file>
 
 <file path=word/footer1.xml><?xml version="1.0" encoding="utf-8"?>
-<w:ftr xmlns:wpc="http://schemas.microsoft.com/office/word/2010/wordprocessingCanvas" xmlns:cx="http://schemas.microsoft.com/office/drawing/2014/chartex" xmlns:cx1="http://schemas.microsoft.com/office/drawing/2015/9/8/chartex" xmlns:cx2="http://schemas.microsoft.com/office/drawing/2015/10/21/chartex" xmlns:cx3="http://schemas.microsoft.com/office/drawing/2016/5/9/chartex" xmlns:cx4="http://schemas.microsoft.com/office/drawing/2016/5/10/chartex" xmlns:cx5="http://schemas.microsoft.com/office/drawing/2016/5/11/chartex" xmlns:cx6="http://schemas.microsoft.com/office/drawing/2016/5/12/chartex" xmlns:cx7="http://schemas.microsoft.com/office/drawing/2016/5/13/chartex" xmlns:cx8="http://schemas.microsoft.com/office/drawing/2016/5/14/chartex" xmlns:mc="http://schemas.openxmlformats.org/markup-compatibility/2006" xmlns:aink="http://schemas.microsoft.com/office/drawing/2016/ink" xmlns:am3d="http://schemas.microsoft.com/office/drawing/2017/model3d" xmlns:o="urn:schemas-microsoft-com:office:office" xmlns:r="http://schemas.openxmlformats.org/officeDocument/2006/relationships" xmlns:m="http://schemas.openxmlformats.org/officeDocument/2006/math" xmlns:v="urn:schemas-microsoft-com:vml" xmlns:wp14="http://schemas.microsoft.com/office/word/2010/wordprocessingDrawing" xmlns:wp="http://schemas.openxmlformats.org/drawingml/2006/wordprocessingDrawing" xmlns:w10="urn:schemas-microsoft-com:office:word" xmlns:w="http://schemas.openxmlformats.org/wordprocessingml/2006/main" xmlns:w14="http://schemas.microsoft.com/office/word/2010/wordml" xmlns:w15="http://schemas.microsoft.com/office/word/2012/wordml" xmlns:w16se="http://schemas.microsoft.com/office/word/2015/wordml/symex" xmlns:wpg="http://schemas.microsoft.com/office/word/2010/wordprocessingGroup" xmlns:wpi="http://schemas.microsoft.com/office/word/2010/wordprocessingInk" xmlns:wne="http://schemas.microsoft.com/office/word/2006/wordml" xmlns:wps="http://schemas.microsoft.com/office/word/2010/wordprocessingShape" mc:Ignorable="w14 w15 w16se wp14">
+<w:ftr xmlns:wpc="http://schemas.microsoft.com/office/word/2010/wordprocessingCanvas" xmlns:cx="http://schemas.microsoft.com/office/drawing/2014/chartex" xmlns:cx1="http://schemas.microsoft.com/office/drawing/2015/9/8/chartex" xmlns:cx2="http://schemas.microsoft.com/office/drawing/2015/10/21/chartex" xmlns:cx3="http://schemas.microsoft.com/office/drawing/2016/5/9/chartex" xmlns:cx4="http://schemas.microsoft.com/office/drawing/2016/5/10/chartex" xmlns:cx5="http://schemas.microsoft.com/office/drawing/2016/5/11/chartex" xmlns:cx6="http://schemas.microsoft.com/office/drawing/2016/5/12/chartex" xmlns:cx7="http://schemas.microsoft.com/office/drawing/2016/5/13/chartex" xmlns:cx8="http://schemas.microsoft.com/office/drawing/2016/5/14/chartex" xmlns:mc="http://schemas.openxmlformats.org/markup-compatibility/2006" xmlns:aink="http://schemas.microsoft.com/office/drawing/2016/ink" xmlns:am3d="http://schemas.microsoft.com/office/drawing/2017/model3d" xmlns:o="urn:schemas-microsoft-com:office:office" xmlns:r="http://schemas.openxmlformats.org/officeDocument/2006/relationships" xmlns:m="http://schemas.openxmlformats.org/officeDocument/2006/math" xmlns:v="urn:schemas-microsoft-com:vml" xmlns:wp14="http://schemas.microsoft.com/office/word/2010/wordprocessingDrawing" xmlns:wp="http://schemas.openxmlformats.org/drawingml/2006/wordprocessingDrawing" xmlns:w10="urn:schemas-microsoft-com:office:word" xmlns:w="http://schemas.openxmlformats.org/wordprocessingml/2006/main" xmlns:w14="http://schemas.microsoft.com/office/word/2010/wordml" xmlns:w15="http://schemas.microsoft.com/office/word/2012/wordml" xmlns:w16cid="http://schemas.microsoft.com/office/word/2016/wordml/cid" xmlns:w16se="http://schemas.microsoft.com/office/word/2015/wordml/symex" xmlns:wpg="http://schemas.microsoft.com/office/word/2010/wordprocessingGroup" xmlns:wpi="http://schemas.microsoft.com/office/word/2010/wordprocessingInk" xmlns:wne="http://schemas.microsoft.com/office/word/2006/wordml" xmlns:wps="http://schemas.microsoft.com/office/word/2010/wordprocessingShape" mc:Ignorable="w14 w15 w16se w16cid wp14">
   <w:p>
     <w:pPr>
       <w:spacing w:before="200" w:line="240" w:lineRule="auto"/>
@@ -3945,7 +3844,7 @@
 </file>
 
 <file path=word/footnotes.xml><?xml version="1.0" encoding="utf-8"?>
-<w:footnotes xmlns:wpc="http://schemas.microsoft.com/office/word/2010/wordprocessingCanvas" xmlns:cx="http://schemas.microsoft.com/office/drawing/2014/chartex" xmlns:cx1="http://schemas.microsoft.com/office/drawing/2015/9/8/chartex" xmlns:cx2="http://schemas.microsoft.com/office/drawing/2015/10/21/chartex" xmlns:cx3="http://schemas.microsoft.com/office/drawing/2016/5/9/chartex" xmlns:cx4="http://schemas.microsoft.com/office/drawing/2016/5/10/chartex" xmlns:cx5="http://schemas.microsoft.com/office/drawing/2016/5/11/chartex" xmlns:cx6="http://schemas.microsoft.com/office/drawing/2016/5/12/chartex" xmlns:cx7="http://schemas.microsoft.com/office/drawing/2016/5/13/chartex" xmlns:cx8="http://schemas.microsoft.com/office/drawing/2016/5/14/chartex" xmlns:mc="http://schemas.openxmlformats.org/markup-compatibility/2006" xmlns:aink="http://schemas.microsoft.com/office/drawing/2016/ink" xmlns:am3d="http://schemas.microsoft.com/office/drawing/2017/model3d" xmlns:o="urn:schemas-microsoft-com:office:office" xmlns:r="http://schemas.openxmlformats.org/officeDocument/2006/relationships" xmlns:m="http://schemas.openxmlformats.org/officeDocument/2006/math" xmlns:v="urn:schemas-microsoft-com:vml" xmlns:wp14="http://schemas.microsoft.com/office/word/2010/wordprocessingDrawing" xmlns:wp="http://schemas.openxmlformats.org/drawingml/2006/wordprocessingDrawing" xmlns:w10="urn:schemas-microsoft-com:office:word" xmlns:w="http://schemas.openxmlformats.org/wordprocessingml/2006/main" xmlns:w14="http://schemas.microsoft.com/office/word/2010/wordml" xmlns:w15="http://schemas.microsoft.com/office/word/2012/wordml" xmlns:w16se="http://schemas.microsoft.com/office/word/2015/wordml/symex" xmlns:wpg="http://schemas.microsoft.com/office/word/2010/wordprocessingGroup" xmlns:wpi="http://schemas.microsoft.com/office/word/2010/wordprocessingInk" xmlns:wne="http://schemas.microsoft.com/office/word/2006/wordml" xmlns:wps="http://schemas.microsoft.com/office/word/2010/wordprocessingShape" mc:Ignorable="w14 w15 w16se wp14">
+<w:footnotes xmlns:wpc="http://schemas.microsoft.com/office/word/2010/wordprocessingCanvas" xmlns:cx="http://schemas.microsoft.com/office/drawing/2014/chartex" xmlns:cx1="http://schemas.microsoft.com/office/drawing/2015/9/8/chartex" xmlns:cx2="http://schemas.microsoft.com/office/drawing/2015/10/21/chartex" xmlns:cx3="http://schemas.microsoft.com/office/drawing/2016/5/9/chartex" xmlns:cx4="http://schemas.microsoft.com/office/drawing/2016/5/10/chartex" xmlns:cx5="http://schemas.microsoft.com/office/drawing/2016/5/11/chartex" xmlns:cx6="http://schemas.microsoft.com/office/drawing/2016/5/12/chartex" xmlns:cx7="http://schemas.microsoft.com/office/drawing/2016/5/13/chartex" xmlns:cx8="http://schemas.microsoft.com/office/drawing/2016/5/14/chartex" xmlns:mc="http://schemas.openxmlformats.org/markup-compatibility/2006" xmlns:aink="http://schemas.microsoft.com/office/drawing/2016/ink" xmlns:am3d="http://schemas.microsoft.com/office/drawing/2017/model3d" xmlns:o="urn:schemas-microsoft-com:office:office" xmlns:r="http://schemas.openxmlformats.org/officeDocument/2006/relationships" xmlns:m="http://schemas.openxmlformats.org/officeDocument/2006/math" xmlns:v="urn:schemas-microsoft-com:vml" xmlns:wp14="http://schemas.microsoft.com/office/word/2010/wordprocessingDrawing" xmlns:wp="http://schemas.openxmlformats.org/drawingml/2006/wordprocessingDrawing" xmlns:w10="urn:schemas-microsoft-com:office:word" xmlns:w="http://schemas.openxmlformats.org/wordprocessingml/2006/main" xmlns:w14="http://schemas.microsoft.com/office/word/2010/wordml" xmlns:w15="http://schemas.microsoft.com/office/word/2012/wordml" xmlns:w16cid="http://schemas.microsoft.com/office/word/2016/wordml/cid" xmlns:w16se="http://schemas.microsoft.com/office/word/2015/wordml/symex" xmlns:wpg="http://schemas.microsoft.com/office/word/2010/wordprocessingGroup" xmlns:wpi="http://schemas.microsoft.com/office/word/2010/wordprocessingInk" xmlns:wne="http://schemas.microsoft.com/office/word/2006/wordml" xmlns:wps="http://schemas.microsoft.com/office/word/2010/wordprocessingShape" mc:Ignorable="w14 w15 w16se w16cid wp14">
   <w:footnote w:type="separator" w:id="-1">
     <w:p>
       <w:pPr>
@@ -3970,7 +3869,7 @@
 </file>
 
 <file path=word/styles.xml><?xml version="1.0" encoding="utf-8"?>
-<w:styles xmlns:mc="http://schemas.openxmlformats.org/markup-compatibility/2006" xmlns:r="http://schemas.openxmlformats.org/officeDocument/2006/relationships" xmlns:w="http://schemas.openxmlformats.org/wordprocessingml/2006/main" xmlns:w14="http://schemas.microsoft.com/office/word/2010/wordml" xmlns:w15="http://schemas.microsoft.com/office/word/2012/wordml" xmlns:w16se="http://schemas.microsoft.com/office/word/2015/wordml/symex" mc:Ignorable="w14 w15 w16se">
+<w:styles xmlns:mc="http://schemas.openxmlformats.org/markup-compatibility/2006" xmlns:r="http://schemas.openxmlformats.org/officeDocument/2006/relationships" xmlns:w="http://schemas.openxmlformats.org/wordprocessingml/2006/main" xmlns:w14="http://schemas.microsoft.com/office/word/2010/wordml" xmlns:w15="http://schemas.microsoft.com/office/word/2012/wordml" xmlns:w16cid="http://schemas.microsoft.com/office/word/2016/wordml/cid" xmlns:w16se="http://schemas.microsoft.com/office/word/2015/wordml/symex" mc:Ignorable="w14 w15 w16se w16cid">
   <w:docDefaults>
     <w:rPrDefault>
       <w:rPr>
@@ -4093,6 +3992,7 @@
     <w:lsdException w:name="HTML Sample" w:semiHidden="1" w:unhideWhenUsed="1"/>
     <w:lsdException w:name="HTML Typewriter" w:semiHidden="1" w:unhideWhenUsed="1"/>
     <w:lsdException w:name="HTML Variable" w:semiHidden="1" w:unhideWhenUsed="1"/>
+    <w:lsdException w:name="Normal Table" w:semiHidden="1" w:unhideWhenUsed="1"/>
     <w:lsdException w:name="annotation subject" w:semiHidden="1" w:unhideWhenUsed="1"/>
     <w:lsdException w:name="No List" w:semiHidden="1" w:unhideWhenUsed="1"/>
     <w:lsdException w:name="Outline List 1" w:semiHidden="1" w:unhideWhenUsed="1"/>
@@ -4139,8 +4039,10 @@
     <w:lsdException w:name="Table Subtle 2" w:semiHidden="1" w:unhideWhenUsed="1"/>
     <w:lsdException w:name="Table Web 1" w:semiHidden="1" w:unhideWhenUsed="1"/>
     <w:lsdException w:name="Table Web 2" w:semiHidden="1" w:unhideWhenUsed="1"/>
+    <w:lsdException w:name="Table Web 3" w:semiHidden="1" w:unhideWhenUsed="1"/>
     <w:lsdException w:name="Balloon Text" w:semiHidden="1" w:unhideWhenUsed="1"/>
     <w:lsdException w:name="Table Grid" w:uiPriority="39"/>
+    <w:lsdException w:name="Table Theme" w:semiHidden="1" w:unhideWhenUsed="1"/>
     <w:lsdException w:name="Placeholder Text" w:semiHidden="1"/>
     <w:lsdException w:name="No Spacing" w:uiPriority="1" w:qFormat="1"/>
     <w:lsdException w:name="Light Shading" w:uiPriority="60"/>

</xml_diff>